<commit_message>
Add spacing after headings
</commit_message>
<xml_diff>
--- a/_scripts/data-articles/_instructions.docx
+++ b/_scripts/data-articles/_instructions.docx
@@ -5,6 +5,7 @@
     <w:p>
       <w:pPr>
         <w:pStyle w:val="Heading1"/>
+        <w:spacing w:after="120"/>
         <w:rPr>
           <w:rStyle w:val="SubtitleChar"/>
           <w:b w:val="0"/>
@@ -160,8 +161,6 @@
         </w:rPr>
         <w:t xml:space="preserve"> Entire list can be excluded if no properties are set.</w:t>
       </w:r>
-      <w:bookmarkStart w:id="0" w:name="_GoBack"/>
-      <w:bookmarkEnd w:id="0"/>
     </w:p>
     <w:p>
       <w:pPr>
@@ -869,10 +868,10 @@
         </w:drawing>
       </w:r>
     </w:p>
-    <w:p/>
     <w:p>
       <w:pPr>
         <w:pStyle w:val="Heading2"/>
+        <w:spacing w:after="120"/>
       </w:pPr>
       <w:r>
         <w:t>Questions</w:t>
@@ -912,7 +911,6 @@
         <w:t xml:space="preserve"> stops at the first heading</w:t>
       </w:r>
     </w:p>
-    <w:p/>
     <w:p>
       <w:pPr>
         <w:pStyle w:val="ListParagraph"/>
@@ -921,6 +919,8 @@
           <w:numId w:val="2"/>
         </w:numPr>
       </w:pPr>
+      <w:bookmarkStart w:id="0" w:name="_GoBack"/>
+      <w:bookmarkEnd w:id="0"/>
       <w:r>
         <w:t>---</w:t>
       </w:r>

</xml_diff>

<commit_message>
Update template and instruction docs
</commit_message>
<xml_diff>
--- a/_scripts/data-articles/_instructions.docx
+++ b/_scripts/data-articles/_instructions.docx
@@ -18,6 +18,50 @@
         </w:rPr>
       </w:pPr>
       <w:r>
+        <w:rPr>
+          <w:rStyle w:val="SubtitleChar"/>
+          <w:b w:val="0"/>
+          <w:bCs w:val="0"/>
+          <w:i/>
+          <w:iCs/>
+          <w:color w:val="7030A0"/>
+          <w:sz w:val="22"/>
+          <w:szCs w:val="22"/>
+        </w:rPr>
+        <w:t xml:space="preserve">Filename: </w:t>
+      </w:r>
+      <w:bookmarkStart w:id="0" w:name="_GoBack"/>
+      <w:bookmarkEnd w:id="0"/>
+      <w:r>
+        <w:rPr>
+          <w:rStyle w:val="SubtitleChar"/>
+          <w:b w:val="0"/>
+          <w:bCs w:val="0"/>
+          <w:i/>
+          <w:iCs/>
+          <w:color w:val="7030A0"/>
+          <w:sz w:val="22"/>
+          <w:szCs w:val="22"/>
+        </w:rPr>
+        <w:t>Try and keep as short and descriptive as possible.</w:t>
+      </w:r>
+    </w:p>
+    <w:p>
+      <w:pPr>
+        <w:pStyle w:val="Heading1"/>
+        <w:spacing w:after="120"/>
+        <w:rPr>
+          <w:rStyle w:val="SubtitleChar"/>
+          <w:b w:val="0"/>
+          <w:bCs w:val="0"/>
+          <w:i/>
+          <w:iCs/>
+          <w:color w:val="7030A0"/>
+          <w:sz w:val="22"/>
+          <w:szCs w:val="22"/>
+        </w:rPr>
+      </w:pPr>
+      <w:r>
         <w:t>TITLE TEXT HERE</w:t>
       </w:r>
       <w:r>
@@ -496,7 +540,27 @@
           <w:iCs/>
           <w:color w:val="7030A0"/>
         </w:rPr>
-        <w:t xml:space="preserve">, Style </w:t>
+        <w:t xml:space="preserve">, Try for no more than 60 characters. </w:t>
+      </w:r>
+      <w:r>
+        <w:rPr>
+          <w:rStyle w:val="SubtitleChar"/>
+          <w:b/>
+          <w:bCs/>
+          <w:i/>
+          <w:iCs/>
+          <w:color w:val="7030A0"/>
+        </w:rPr>
+        <w:t xml:space="preserve"> -</w:t>
+      </w:r>
+      <w:r>
+        <w:rPr>
+          <w:rStyle w:val="SubtitleChar"/>
+          <w:i/>
+          <w:iCs/>
+          <w:color w:val="7030A0"/>
+        </w:rPr>
+        <w:t xml:space="preserve"> Style </w:t>
       </w:r>
       <w:r>
         <w:rPr>
@@ -536,7 +600,7 @@
           <w:iCs/>
           <w:color w:val="7030A0"/>
         </w:rPr>
-        <w:t>. Don’t include a full stop</w:t>
+        <w:t>.</w:t>
       </w:r>
     </w:p>
     <w:p>
@@ -919,8 +983,6 @@
           <w:numId w:val="2"/>
         </w:numPr>
       </w:pPr>
-      <w:bookmarkStart w:id="0" w:name="_GoBack"/>
-      <w:bookmarkEnd w:id="0"/>
       <w:r>
         <w:t>---</w:t>
       </w:r>

</xml_diff>

<commit_message>
Add functionality to ignore individual words
</commit_message>
<xml_diff>
--- a/_scripts/data-articles/_instructions.docx
+++ b/_scripts/data-articles/_instructions.docx
@@ -28,22 +28,7 @@
           <w:sz w:val="22"/>
           <w:szCs w:val="22"/>
         </w:rPr>
-        <w:t xml:space="preserve">Filename: </w:t>
-      </w:r>
-      <w:bookmarkStart w:id="0" w:name="_GoBack"/>
-      <w:bookmarkEnd w:id="0"/>
-      <w:r>
-        <w:rPr>
-          <w:rStyle w:val="SubtitleChar"/>
-          <w:b w:val="0"/>
-          <w:bCs w:val="0"/>
-          <w:i/>
-          <w:iCs/>
-          <w:color w:val="7030A0"/>
-          <w:sz w:val="22"/>
-          <w:szCs w:val="22"/>
-        </w:rPr>
-        <w:t>Try and keep as short and descriptive as possible.</w:t>
+        <w:t>Filename: Try and keep as short and descriptive as possible.</w:t>
       </w:r>
     </w:p>
     <w:p>
@@ -608,10 +593,6 @@
         <w:ind w:left="720" w:hanging="720"/>
         <w:rPr>
           <w:rFonts w:eastAsiaTheme="minorEastAsia"/>
-          <w:i/>
-          <w:iCs/>
-          <w:color w:val="7030A0"/>
-          <w:spacing w:val="15"/>
         </w:rPr>
       </w:pPr>
       <w:r>
@@ -619,142 +600,131 @@
           <w:rFonts w:eastAsiaTheme="minorEastAsia"/>
         </w:rPr>
         <w:t>CONTENT</w:t>
-      </w:r>
-      <w:r>
-        <w:rPr>
-          <w:rFonts w:eastAsiaTheme="minorEastAsia"/>
-        </w:rPr>
-        <w:t xml:space="preserve"> </w:t>
-      </w:r>
-      <w:r>
-        <w:rPr>
-          <w:rStyle w:val="SubtitleChar"/>
-          <w:i/>
-          <w:iCs/>
-          <w:color w:val="7030A0"/>
-        </w:rPr>
-        <w:t>- Everything after</w:t>
-      </w:r>
-      <w:r>
-        <w:rPr>
-          <w:rStyle w:val="SubtitleChar"/>
-          <w:i/>
-          <w:iCs/>
-          <w:color w:val="7030A0"/>
-        </w:rPr>
-        <w:t xml:space="preserve"> and including</w:t>
-      </w:r>
-      <w:r>
-        <w:rPr>
-          <w:rStyle w:val="SubtitleChar"/>
-          <w:i/>
-          <w:iCs/>
-          <w:color w:val="7030A0"/>
-        </w:rPr>
-        <w:t xml:space="preserve"> the </w:t>
-      </w:r>
-      <w:r>
-        <w:rPr>
-          <w:rStyle w:val="SubtitleChar"/>
-          <w:i/>
-          <w:iCs/>
-          <w:color w:val="7030A0"/>
-        </w:rPr>
-        <w:t xml:space="preserve">first normal paragraph </w:t>
-      </w:r>
-      <w:r>
-        <w:rPr>
-          <w:rStyle w:val="SubtitleChar"/>
-          <w:i/>
-          <w:iCs/>
-          <w:color w:val="7030A0"/>
-        </w:rPr>
-        <w:t xml:space="preserve">until the end of the file, or until the next </w:t>
-      </w:r>
-      <w:r>
-        <w:rPr>
-          <w:rStyle w:val="SubtitleChar"/>
-          <w:b/>
-          <w:bCs/>
-          <w:i/>
-          <w:iCs/>
-          <w:color w:val="7030A0"/>
-        </w:rPr>
-        <w:t>Heading 2</w:t>
-      </w:r>
-      <w:r>
-        <w:rPr>
-          <w:rStyle w:val="SubtitleChar"/>
-          <w:i/>
-          <w:iCs/>
-          <w:color w:val="7030A0"/>
-        </w:rPr>
-        <w:t xml:space="preserve"> will be considered content.</w:t>
       </w:r>
     </w:p>
     <w:p>
       <w:pPr>
-        <w:pStyle w:val="NormalWeb"/>
-        <w:shd w:val="clear" w:color="auto" w:fill="FFFFFF"/>
-        <w:spacing w:before="0" w:beforeAutospacing="0" w:after="225" w:afterAutospacing="0"/>
-        <w:jc w:val="both"/>
-        <w:rPr>
-          <w:rFonts w:asciiTheme="minorHAnsi" w:hAnsiTheme="minorHAnsi" w:cstheme="minorHAnsi"/>
+        <w:pStyle w:val="ListParagraph"/>
+        <w:numPr>
+          <w:ilvl w:val="0"/>
+          <w:numId w:val="3"/>
+        </w:numPr>
+        <w:rPr>
+          <w:rStyle w:val="SubtitleChar"/>
+          <w:rFonts w:eastAsiaTheme="minorHAnsi" w:cstheme="minorHAnsi"/>
           <w:color w:val="000000"/>
-          <w:sz w:val="22"/>
-          <w:szCs w:val="22"/>
-        </w:rPr>
-      </w:pPr>
-      <w:r>
-        <w:rPr>
-          <w:rFonts w:asciiTheme="minorHAnsi" w:hAnsiTheme="minorHAnsi" w:cstheme="minorHAnsi"/>
-          <w:color w:val="000000"/>
-          <w:sz w:val="22"/>
-          <w:szCs w:val="22"/>
-        </w:rPr>
-        <w:t>CONTENT</w:t>
-      </w:r>
-      <w:r>
-        <w:rPr>
-          <w:rFonts w:asciiTheme="minorHAnsi" w:hAnsiTheme="minorHAnsi" w:cstheme="minorHAnsi"/>
-          <w:color w:val="000000"/>
-          <w:sz w:val="22"/>
-          <w:szCs w:val="22"/>
-        </w:rPr>
-        <w:t xml:space="preserve"> …</w:t>
+          <w:spacing w:val="0"/>
+        </w:rPr>
+      </w:pPr>
+      <w:r>
+        <w:rPr>
+          <w:rStyle w:val="SubtitleChar"/>
+          <w:i/>
+          <w:iCs/>
+          <w:color w:val="7030A0"/>
+        </w:rPr>
+        <w:t>Everything after</w:t>
+      </w:r>
+      <w:r>
+        <w:rPr>
+          <w:rStyle w:val="SubtitleChar"/>
+          <w:i/>
+          <w:iCs/>
+          <w:color w:val="7030A0"/>
+        </w:rPr>
+        <w:t xml:space="preserve"> and including</w:t>
+      </w:r>
+      <w:r>
+        <w:rPr>
+          <w:rStyle w:val="SubtitleChar"/>
+          <w:i/>
+          <w:iCs/>
+          <w:color w:val="7030A0"/>
+        </w:rPr>
+        <w:t xml:space="preserve"> the </w:t>
+      </w:r>
+      <w:r>
+        <w:rPr>
+          <w:rStyle w:val="SubtitleChar"/>
+          <w:i/>
+          <w:iCs/>
+          <w:color w:val="7030A0"/>
+        </w:rPr>
+        <w:t xml:space="preserve">first normal paragraph </w:t>
+      </w:r>
+      <w:r>
+        <w:rPr>
+          <w:rStyle w:val="SubtitleChar"/>
+          <w:i/>
+          <w:iCs/>
+          <w:color w:val="7030A0"/>
+        </w:rPr>
+        <w:t xml:space="preserve">until the end of the file, or until the next </w:t>
+      </w:r>
+      <w:r>
+        <w:rPr>
+          <w:rStyle w:val="SubtitleChar"/>
+          <w:b/>
+          <w:bCs/>
+          <w:i/>
+          <w:iCs/>
+          <w:color w:val="7030A0"/>
+        </w:rPr>
+        <w:t>Heading 2</w:t>
+      </w:r>
+      <w:r>
+        <w:rPr>
+          <w:rStyle w:val="SubtitleChar"/>
+          <w:i/>
+          <w:iCs/>
+          <w:color w:val="7030A0"/>
+        </w:rPr>
+        <w:t xml:space="preserve"> will be considered content.</w:t>
       </w:r>
     </w:p>
     <w:p>
       <w:pPr>
-        <w:pStyle w:val="NormalWeb"/>
-        <w:shd w:val="clear" w:color="auto" w:fill="FFFFFF"/>
-        <w:spacing w:before="0" w:beforeAutospacing="0" w:after="225" w:afterAutospacing="0"/>
-        <w:jc w:val="both"/>
-        <w:rPr>
-          <w:rFonts w:asciiTheme="minorHAnsi" w:hAnsiTheme="minorHAnsi" w:cstheme="minorHAnsi"/>
+        <w:pStyle w:val="ListParagraph"/>
+        <w:numPr>
+          <w:ilvl w:val="0"/>
+          <w:numId w:val="3"/>
+        </w:numPr>
+        <w:rPr>
+          <w:rFonts w:cstheme="minorHAnsi"/>
           <w:color w:val="000000"/>
-          <w:sz w:val="22"/>
-          <w:szCs w:val="22"/>
-        </w:rPr>
-      </w:pPr>
-      <w:r>
-        <w:rPr>
-          <w:rFonts w:asciiTheme="minorHAnsi" w:hAnsiTheme="minorHAnsi" w:cstheme="minorHAnsi"/>
-          <w:color w:val="000000"/>
-          <w:sz w:val="22"/>
-          <w:szCs w:val="22"/>
-        </w:rPr>
-        <w:t>CONTENT</w:t>
-      </w:r>
-      <w:r>
-        <w:rPr>
-          <w:rFonts w:asciiTheme="minorHAnsi" w:hAnsiTheme="minorHAnsi" w:cstheme="minorHAnsi"/>
-          <w:color w:val="000000"/>
-          <w:sz w:val="22"/>
-          <w:szCs w:val="22"/>
-        </w:rPr>
-        <w:t xml:space="preserve"> …</w:t>
-      </w:r>
+        </w:rPr>
+      </w:pPr>
+      <w:r>
+        <w:rPr>
+          <w:rStyle w:val="SubtitleChar"/>
+          <w:i/>
+          <w:iCs/>
+          <w:color w:val="7030A0"/>
+        </w:rPr>
+        <w:t xml:space="preserve">Prefix a word with </w:t>
+      </w:r>
+      <w:r>
+        <w:rPr>
+          <w:rStyle w:val="SubtitleChar"/>
+          <w:b/>
+          <w:bCs/>
+          <w:i/>
+          <w:iCs/>
+          <w:color w:val="7030A0"/>
+        </w:rPr>
+        <w:t>//</w:t>
+      </w:r>
+      <w:r>
+        <w:rPr>
+          <w:rStyle w:val="SubtitleChar"/>
+          <w:i/>
+          <w:iCs/>
+          <w:color w:val="7030A0"/>
+        </w:rPr>
+        <w:t xml:space="preserve"> to ignore that word when highlighting</w:t>
+      </w:r>
+      <w:bookmarkStart w:id="0" w:name="_GoBack"/>
+      <w:bookmarkEnd w:id="0"/>
     </w:p>
     <w:p>
       <w:pPr>
@@ -1012,6 +982,119 @@
 <file path=word/numbering.xml><?xml version="1.0" encoding="utf-8"?>
 <w:numbering xmlns:wpc="http://schemas.microsoft.com/office/word/2010/wordprocessingCanvas" xmlns:cx="http://schemas.microsoft.com/office/drawing/2014/chartex" xmlns:cx1="http://schemas.microsoft.com/office/drawing/2015/9/8/chartex" xmlns:cx2="http://schemas.microsoft.com/office/drawing/2015/10/21/chartex" xmlns:cx3="http://schemas.microsoft.com/office/drawing/2016/5/9/chartex" xmlns:cx4="http://schemas.microsoft.com/office/drawing/2016/5/10/chartex" xmlns:cx5="http://schemas.microsoft.com/office/drawing/2016/5/11/chartex" xmlns:cx6="http://schemas.microsoft.com/office/drawing/2016/5/12/chartex" xmlns:cx7="http://schemas.microsoft.com/office/drawing/2016/5/13/chartex" xmlns:cx8="http://schemas.microsoft.com/office/drawing/2016/5/14/chartex" xmlns:mc="http://schemas.openxmlformats.org/markup-compatibility/2006" xmlns:aink="http://schemas.microsoft.com/office/drawing/2016/ink" xmlns:am3d="http://schemas.microsoft.com/office/drawing/2017/model3d" xmlns:o="urn:schemas-microsoft-com:office:office" xmlns:r="http://schemas.openxmlformats.org/officeDocument/2006/relationships" xmlns:m="http://schemas.openxmlformats.org/officeDocument/2006/math" xmlns:v="urn:schemas-microsoft-com:vml" xmlns:wp14="http://schemas.microsoft.com/office/word/2010/wordprocessingDrawing" xmlns:wp="http://schemas.openxmlformats.org/drawingml/2006/wordprocessingDrawing" xmlns:w10="urn:schemas-microsoft-com:office:word" xmlns:w="http://schemas.openxmlformats.org/wordprocessingml/2006/main" xmlns:w14="http://schemas.microsoft.com/office/word/2010/wordml" xmlns:w15="http://schemas.microsoft.com/office/word/2012/wordml" xmlns:w16cid="http://schemas.microsoft.com/office/word/2016/wordml/cid" xmlns:w16se="http://schemas.microsoft.com/office/word/2015/wordml/symex" xmlns:wpg="http://schemas.microsoft.com/office/word/2010/wordprocessingGroup" xmlns:wpi="http://schemas.microsoft.com/office/word/2010/wordprocessingInk" xmlns:wne="http://schemas.microsoft.com/office/word/2006/wordml" xmlns:wps="http://schemas.microsoft.com/office/word/2010/wordprocessingShape" mc:Ignorable="w14 w15 w16se w16cid wp14">
   <w:abstractNum w:abstractNumId="0" w15:restartNumberingAfterBreak="0">
+    <w:nsid w:val="1C581419"/>
+    <w:multiLevelType w:val="hybridMultilevel"/>
+    <w:tmpl w:val="557E4488"/>
+    <w:lvl w:ilvl="0" w:tplc="1C090001">
+      <w:start w:val="1"/>
+      <w:numFmt w:val="bullet"/>
+      <w:lvlText w:val=""/>
+      <w:lvlJc w:val="left"/>
+      <w:pPr>
+        <w:ind w:left="720" w:hanging="360"/>
+      </w:pPr>
+      <w:rPr>
+        <w:rFonts w:ascii="Symbol" w:hAnsi="Symbol" w:hint="default"/>
+      </w:rPr>
+    </w:lvl>
+    <w:lvl w:ilvl="1" w:tplc="1C090003" w:tentative="1">
+      <w:start w:val="1"/>
+      <w:numFmt w:val="bullet"/>
+      <w:lvlText w:val="o"/>
+      <w:lvlJc w:val="left"/>
+      <w:pPr>
+        <w:ind w:left="1440" w:hanging="360"/>
+      </w:pPr>
+      <w:rPr>
+        <w:rFonts w:ascii="Courier New" w:hAnsi="Courier New" w:cs="Courier New" w:hint="default"/>
+      </w:rPr>
+    </w:lvl>
+    <w:lvl w:ilvl="2" w:tplc="1C090005" w:tentative="1">
+      <w:start w:val="1"/>
+      <w:numFmt w:val="bullet"/>
+      <w:lvlText w:val=""/>
+      <w:lvlJc w:val="left"/>
+      <w:pPr>
+        <w:ind w:left="2160" w:hanging="360"/>
+      </w:pPr>
+      <w:rPr>
+        <w:rFonts w:ascii="Wingdings" w:hAnsi="Wingdings" w:hint="default"/>
+      </w:rPr>
+    </w:lvl>
+    <w:lvl w:ilvl="3" w:tplc="1C090001" w:tentative="1">
+      <w:start w:val="1"/>
+      <w:numFmt w:val="bullet"/>
+      <w:lvlText w:val=""/>
+      <w:lvlJc w:val="left"/>
+      <w:pPr>
+        <w:ind w:left="2880" w:hanging="360"/>
+      </w:pPr>
+      <w:rPr>
+        <w:rFonts w:ascii="Symbol" w:hAnsi="Symbol" w:hint="default"/>
+      </w:rPr>
+    </w:lvl>
+    <w:lvl w:ilvl="4" w:tplc="1C090003" w:tentative="1">
+      <w:start w:val="1"/>
+      <w:numFmt w:val="bullet"/>
+      <w:lvlText w:val="o"/>
+      <w:lvlJc w:val="left"/>
+      <w:pPr>
+        <w:ind w:left="3600" w:hanging="360"/>
+      </w:pPr>
+      <w:rPr>
+        <w:rFonts w:ascii="Courier New" w:hAnsi="Courier New" w:cs="Courier New" w:hint="default"/>
+      </w:rPr>
+    </w:lvl>
+    <w:lvl w:ilvl="5" w:tplc="1C090005" w:tentative="1">
+      <w:start w:val="1"/>
+      <w:numFmt w:val="bullet"/>
+      <w:lvlText w:val=""/>
+      <w:lvlJc w:val="left"/>
+      <w:pPr>
+        <w:ind w:left="4320" w:hanging="360"/>
+      </w:pPr>
+      <w:rPr>
+        <w:rFonts w:ascii="Wingdings" w:hAnsi="Wingdings" w:hint="default"/>
+      </w:rPr>
+    </w:lvl>
+    <w:lvl w:ilvl="6" w:tplc="1C090001" w:tentative="1">
+      <w:start w:val="1"/>
+      <w:numFmt w:val="bullet"/>
+      <w:lvlText w:val=""/>
+      <w:lvlJc w:val="left"/>
+      <w:pPr>
+        <w:ind w:left="5040" w:hanging="360"/>
+      </w:pPr>
+      <w:rPr>
+        <w:rFonts w:ascii="Symbol" w:hAnsi="Symbol" w:hint="default"/>
+      </w:rPr>
+    </w:lvl>
+    <w:lvl w:ilvl="7" w:tplc="1C090003" w:tentative="1">
+      <w:start w:val="1"/>
+      <w:numFmt w:val="bullet"/>
+      <w:lvlText w:val="o"/>
+      <w:lvlJc w:val="left"/>
+      <w:pPr>
+        <w:ind w:left="5760" w:hanging="360"/>
+      </w:pPr>
+      <w:rPr>
+        <w:rFonts w:ascii="Courier New" w:hAnsi="Courier New" w:cs="Courier New" w:hint="default"/>
+      </w:rPr>
+    </w:lvl>
+    <w:lvl w:ilvl="8" w:tplc="1C090005" w:tentative="1">
+      <w:start w:val="1"/>
+      <w:numFmt w:val="bullet"/>
+      <w:lvlText w:val=""/>
+      <w:lvlJc w:val="left"/>
+      <w:pPr>
+        <w:ind w:left="6480" w:hanging="360"/>
+      </w:pPr>
+      <w:rPr>
+        <w:rFonts w:ascii="Wingdings" w:hAnsi="Wingdings" w:hint="default"/>
+      </w:rPr>
+    </w:lvl>
+  </w:abstractNum>
+  <w:abstractNum w:abstractNumId="1" w15:restartNumberingAfterBreak="0">
     <w:nsid w:val="4BF4160E"/>
     <w:multiLevelType w:val="hybridMultilevel"/>
     <w:tmpl w:val="8612CC9C"/>
@@ -1124,7 +1207,7 @@
       </w:rPr>
     </w:lvl>
   </w:abstractNum>
-  <w:abstractNum w:abstractNumId="1" w15:restartNumberingAfterBreak="0">
+  <w:abstractNum w:abstractNumId="2" w15:restartNumberingAfterBreak="0">
     <w:nsid w:val="60E9075C"/>
     <w:multiLevelType w:val="hybridMultilevel"/>
     <w:tmpl w:val="2A987B6C"/>
@@ -1211,10 +1294,10 @@
     </w:lvl>
   </w:abstractNum>
   <w:num w:numId="1">
-    <w:abstractNumId w:val="0"/>
+    <w:abstractNumId w:val="1"/>
   </w:num>
   <w:num w:numId="2">
-    <w:abstractNumId w:val="1"/>
+    <w:abstractNumId w:val="2"/>
     <w:lvlOverride w:ilvl="0">
       <w:startOverride w:val="1"/>
     </w:lvlOverride>
@@ -1242,6 +1325,9 @@
     <w:lvlOverride w:ilvl="8">
       <w:startOverride w:val="1"/>
     </w:lvlOverride>
+  </w:num>
+  <w:num w:numId="3">
+    <w:abstractNumId w:val="0"/>
   </w:num>
 </w:numbering>
 </file>

</xml_diff>

<commit_message>
Add image align article property
</commit_message>
<xml_diff>
--- a/_scripts/data-articles/_instructions.docx
+++ b/_scripts/data-articles/_instructions.docx
@@ -1,6 +1,6 @@
 
 <file path=word/document.xml><?xml version="1.0" encoding="utf-8"?>
-<w:document xmlns:wpc="http://schemas.microsoft.com/office/word/2010/wordprocessingCanvas" xmlns:cx="http://schemas.microsoft.com/office/drawing/2014/chartex" xmlns:cx1="http://schemas.microsoft.com/office/drawing/2015/9/8/chartex" xmlns:cx2="http://schemas.microsoft.com/office/drawing/2015/10/21/chartex" xmlns:cx3="http://schemas.microsoft.com/office/drawing/2016/5/9/chartex" xmlns:cx4="http://schemas.microsoft.com/office/drawing/2016/5/10/chartex" xmlns:cx5="http://schemas.microsoft.com/office/drawing/2016/5/11/chartex" xmlns:cx6="http://schemas.microsoft.com/office/drawing/2016/5/12/chartex" xmlns:cx7="http://schemas.microsoft.com/office/drawing/2016/5/13/chartex" xmlns:cx8="http://schemas.microsoft.com/office/drawing/2016/5/14/chartex" xmlns:mc="http://schemas.openxmlformats.org/markup-compatibility/2006" xmlns:aink="http://schemas.microsoft.com/office/drawing/2016/ink" xmlns:am3d="http://schemas.microsoft.com/office/drawing/2017/model3d" xmlns:o="urn:schemas-microsoft-com:office:office" xmlns:r="http://schemas.openxmlformats.org/officeDocument/2006/relationships" xmlns:m="http://schemas.openxmlformats.org/officeDocument/2006/math" xmlns:v="urn:schemas-microsoft-com:vml" xmlns:wp14="http://schemas.microsoft.com/office/word/2010/wordprocessingDrawing" xmlns:wp="http://schemas.openxmlformats.org/drawingml/2006/wordprocessingDrawing" xmlns:w10="urn:schemas-microsoft-com:office:word" xmlns:w="http://schemas.openxmlformats.org/wordprocessingml/2006/main" xmlns:w14="http://schemas.microsoft.com/office/word/2010/wordml" xmlns:w15="http://schemas.microsoft.com/office/word/2012/wordml" xmlns:w16cid="http://schemas.microsoft.com/office/word/2016/wordml/cid" xmlns:w16se="http://schemas.microsoft.com/office/word/2015/wordml/symex" xmlns:wpg="http://schemas.microsoft.com/office/word/2010/wordprocessingGroup" xmlns:wpi="http://schemas.microsoft.com/office/word/2010/wordprocessingInk" xmlns:wne="http://schemas.microsoft.com/office/word/2006/wordml" xmlns:wps="http://schemas.microsoft.com/office/word/2010/wordprocessingShape" mc:Ignorable="w14 w15 w16se w16cid wp14">
+<w:document xmlns:wpc="http://schemas.microsoft.com/office/word/2010/wordprocessingCanvas" xmlns:cx="http://schemas.microsoft.com/office/drawing/2014/chartex" xmlns:cx1="http://schemas.microsoft.com/office/drawing/2015/9/8/chartex" xmlns:cx2="http://schemas.microsoft.com/office/drawing/2015/10/21/chartex" xmlns:cx3="http://schemas.microsoft.com/office/drawing/2016/5/9/chartex" xmlns:cx4="http://schemas.microsoft.com/office/drawing/2016/5/10/chartex" xmlns:cx5="http://schemas.microsoft.com/office/drawing/2016/5/11/chartex" xmlns:cx6="http://schemas.microsoft.com/office/drawing/2016/5/12/chartex" xmlns:cx7="http://schemas.microsoft.com/office/drawing/2016/5/13/chartex" xmlns:cx8="http://schemas.microsoft.com/office/drawing/2016/5/14/chartex" xmlns:mc="http://schemas.openxmlformats.org/markup-compatibility/2006" xmlns:aink="http://schemas.microsoft.com/office/drawing/2016/ink" xmlns:am3d="http://schemas.microsoft.com/office/drawing/2017/model3d" xmlns:o="urn:schemas-microsoft-com:office:office" xmlns:r="http://schemas.openxmlformats.org/officeDocument/2006/relationships" xmlns:m="http://schemas.openxmlformats.org/officeDocument/2006/math" xmlns:v="urn:schemas-microsoft-com:vml" xmlns:wp14="http://schemas.microsoft.com/office/word/2010/wordprocessingDrawing" xmlns:wp="http://schemas.openxmlformats.org/drawingml/2006/wordprocessingDrawing" xmlns:w10="urn:schemas-microsoft-com:office:word" xmlns:w="http://schemas.openxmlformats.org/wordprocessingml/2006/main" xmlns:w14="http://schemas.microsoft.com/office/word/2010/wordml" xmlns:w15="http://schemas.microsoft.com/office/word/2012/wordml" xmlns:w16cid="http://schemas.microsoft.com/office/word/2016/wordml/cid" xmlns:w16se="http://schemas.microsoft.com/office/word/2015/wordml/symex" xmlns:wpg="http://schemas.microsoft.com/office/word/2010/wordprocessingGroup" xmlns:wpi="http://schemas.microsoft.com/office/word/2010/wordprocessingInk" xmlns:wne="http://schemas.microsoft.com/office/word/2006/wordml" xmlns:wps="http://schemas.microsoft.com/office/word/2010/wordprocessingShape" xmlns:a="http://schemas.openxmlformats.org/drawingml/2006/main" xmlns:pic="http://schemas.openxmlformats.org/drawingml/2006/picture" xmlns:a14="http://schemas.microsoft.com/office/drawing/2010/main" mc:Ignorable="w14 w15 w16se w16cid wp14">
   <w:body>
     <w:p>
       <w:pPr>
@@ -127,32 +127,32 @@
           <w:numId w:val="1"/>
         </w:numPr>
         <w:rPr>
-          <w:rFonts w:eastAsiaTheme="minorEastAsia"/>
-          <w:b/>
-          <w:bCs/>
-        </w:rPr>
-      </w:pPr>
-      <w:r>
-        <w:rPr>
-          <w:rFonts w:eastAsiaTheme="minorEastAsia"/>
-          <w:b/>
-          <w:bCs/>
+          <w:rFonts w:eastAsia="等线" w:eastAsiaTheme="minorEastAsia"/>
+          <w:b w:val="1"/>
+          <w:bCs w:val="1"/>
+        </w:rPr>
+      </w:pPr>
+      <w:r>
+        <w:rPr>
+          <w:rFonts w:eastAsia="等线" w:eastAsiaTheme="minorEastAsia"/>
+          <w:b w:val="1"/>
+          <w:bCs w:val="1"/>
         </w:rPr>
         <w:t>PROP</w:t>
       </w:r>
       <w:r>
         <w:rPr>
-          <w:rFonts w:eastAsiaTheme="minorEastAsia"/>
-          <w:b/>
-          <w:bCs/>
+          <w:rFonts w:eastAsia="等线" w:eastAsiaTheme="minorEastAsia"/>
+          <w:b w:val="1"/>
+          <w:bCs w:val="1"/>
         </w:rPr>
         <w:t>ERTIES</w:t>
       </w:r>
       <w:r>
         <w:rPr>
-          <w:rFonts w:eastAsiaTheme="minorEastAsia"/>
-          <w:b/>
-          <w:bCs/>
+          <w:rFonts w:eastAsia="等线" w:eastAsiaTheme="minorEastAsia"/>
+          <w:b w:val="1"/>
+          <w:bCs w:val="1"/>
         </w:rPr>
         <w:t>:</w:t>
       </w:r>
@@ -307,32 +307,32 @@
           <w:numId w:val="1"/>
         </w:numPr>
         <w:rPr>
-          <w:rFonts w:eastAsiaTheme="minorEastAsia"/>
-          <w:b/>
-          <w:bCs/>
-        </w:rPr>
-      </w:pPr>
-      <w:r>
-        <w:rPr>
-          <w:b/>
-          <w:bCs/>
+          <w:rFonts w:eastAsia="等线" w:eastAsiaTheme="minorEastAsia"/>
+          <w:b w:val="1"/>
+          <w:bCs w:val="1"/>
+        </w:rPr>
+      </w:pPr>
+      <w:r>
+        <w:rPr>
+          <w:b w:val="1"/>
+          <w:bCs w:val="1"/>
         </w:rPr>
         <w:t xml:space="preserve">Difficulty: </w:t>
       </w:r>
       <w:r>
         <w:rPr>
-          <w:b/>
-          <w:bCs/>
+          <w:b w:val="1"/>
+          <w:bCs w:val="1"/>
         </w:rPr>
         <w:t xml:space="preserve">Medium </w:t>
       </w:r>
       <w:r>
         <w:rPr>
           <w:rStyle w:val="SubtitleChar"/>
-          <w:b/>
-          <w:bCs/>
-          <w:i/>
-          <w:iCs/>
+          <w:b w:val="1"/>
+          <w:bCs w:val="1"/>
+          <w:i w:val="1"/>
+          <w:iCs w:val="1"/>
           <w:color w:val="7030A0"/>
         </w:rPr>
         <w:t xml:space="preserve">- </w:t>
@@ -340,8 +340,8 @@
       <w:r>
         <w:rPr>
           <w:rStyle w:val="SubtitleChar"/>
-          <w:i/>
-          <w:iCs/>
+          <w:i w:val="1"/>
+          <w:iCs w:val="1"/>
           <w:color w:val="7030A0"/>
         </w:rPr>
         <w:t xml:space="preserve">Optional – will default to </w:t>
@@ -349,10 +349,10 @@
       <w:r>
         <w:rPr>
           <w:rStyle w:val="SubtitleChar"/>
-          <w:b/>
-          <w:bCs/>
-          <w:i/>
-          <w:iCs/>
+          <w:b w:val="1"/>
+          <w:bCs w:val="1"/>
+          <w:i w:val="1"/>
+          <w:iCs w:val="1"/>
           <w:color w:val="7030A0"/>
         </w:rPr>
         <w:t>Medium</w:t>
@@ -367,39 +367,39 @@
         </w:numPr>
         <w:rPr>
           <w:rStyle w:val="SubtitleChar"/>
-          <w:b/>
-          <w:bCs/>
-          <w:color w:val="auto"/>
+          <w:b w:val="1"/>
+          <w:bCs w:val="1"/>
+          <w:color w:val="000000" w:themeColor="text1" w:themeTint="FF" w:themeShade="FF"/>
           <w:spacing w:val="0"/>
         </w:rPr>
       </w:pPr>
       <w:r>
         <w:rPr>
-          <w:rFonts w:eastAsiaTheme="minorEastAsia"/>
-          <w:b/>
-          <w:bCs/>
+          <w:rFonts w:eastAsia="等线" w:eastAsiaTheme="minorEastAsia"/>
+          <w:b w:val="1"/>
+          <w:bCs w:val="1"/>
         </w:rPr>
         <w:t>Preview: True</w:t>
       </w:r>
       <w:r>
         <w:rPr>
-          <w:b/>
-          <w:bCs/>
+          <w:b w:val="1"/>
+          <w:bCs w:val="1"/>
         </w:rPr>
         <w:t xml:space="preserve"> </w:t>
       </w:r>
       <w:r>
         <w:rPr>
-          <w:b/>
-          <w:bCs/>
+          <w:b w:val="1"/>
+          <w:bCs w:val="1"/>
         </w:rPr>
         <w:t xml:space="preserve">- </w:t>
       </w:r>
       <w:r>
         <w:rPr>
           <w:rStyle w:val="SubtitleChar"/>
-          <w:i/>
-          <w:iCs/>
+          <w:i w:val="1"/>
+          <w:iCs w:val="1"/>
           <w:color w:val="7030A0"/>
         </w:rPr>
         <w:t xml:space="preserve">Optional – if </w:t>
@@ -407,10 +407,10 @@
       <w:r>
         <w:rPr>
           <w:rStyle w:val="SubtitleChar"/>
-          <w:b/>
-          <w:bCs/>
-          <w:i/>
-          <w:iCs/>
+          <w:b w:val="1"/>
+          <w:bCs w:val="1"/>
+          <w:i w:val="1"/>
+          <w:iCs w:val="1"/>
           <w:color w:val="7030A0"/>
         </w:rPr>
         <w:t>True</w:t>
@@ -418,8 +418,8 @@
       <w:r>
         <w:rPr>
           <w:rStyle w:val="SubtitleChar"/>
-          <w:i/>
-          <w:iCs/>
+          <w:i w:val="1"/>
+          <w:iCs w:val="1"/>
           <w:color w:val="7030A0"/>
         </w:rPr>
         <w:t xml:space="preserve">, a different image will be used for the </w:t>
@@ -427,10 +427,10 @@
       <w:r>
         <w:rPr>
           <w:rStyle w:val="SubtitleChar"/>
-          <w:b/>
-          <w:bCs/>
-          <w:i/>
-          <w:iCs/>
+          <w:b w:val="1"/>
+          <w:bCs w:val="1"/>
+          <w:i w:val="1"/>
+          <w:iCs w:val="1"/>
           <w:color w:val="7030A0"/>
         </w:rPr>
         <w:t>WeChat</w:t>
@@ -438,8 +438,8 @@
       <w:r>
         <w:rPr>
           <w:rStyle w:val="SubtitleChar"/>
-          <w:i/>
-          <w:iCs/>
+          <w:i w:val="1"/>
+          <w:iCs w:val="1"/>
           <w:color w:val="7030A0"/>
         </w:rPr>
         <w:t xml:space="preserve"> preview image</w:t>
@@ -452,39 +452,378 @@
           <w:ilvl w:val="0"/>
           <w:numId w:val="1"/>
         </w:numPr>
-        <w:rPr>
-          <w:rFonts w:eastAsiaTheme="minorEastAsia"/>
-          <w:b/>
-          <w:bCs/>
-        </w:rPr>
-      </w:pPr>
-      <w:r>
-        <w:rPr>
-          <w:rFonts w:eastAsiaTheme="minorEastAsia"/>
-          <w:b/>
-          <w:bCs/>
+        <w:bidi w:val="0"/>
+        <w:spacing w:before="0" w:beforeAutospacing="off" w:after="0" w:afterAutospacing="off" w:line="276" w:lineRule="auto"/>
+        <w:ind w:left="720" w:right="0" w:hanging="360"/>
+        <w:jc w:val="left"/>
+        <w:rPr>
+          <w:rStyle w:val="SubtitleChar"/>
+          <w:rFonts w:ascii="Calibri" w:hAnsi="Calibri" w:eastAsia="Calibri" w:cs="Calibri" w:asciiTheme="minorAscii" w:hAnsiTheme="minorAscii" w:eastAsiaTheme="minorAscii" w:cstheme="minorAscii"/>
+          <w:b w:val="1"/>
+          <w:bCs w:val="1"/>
+          <w:i w:val="1"/>
+          <w:iCs w:val="1"/>
+          <w:color w:val="000000" w:themeColor="text1" w:themeTint="FF" w:themeShade="FF"/>
+          <w:sz w:val="22"/>
+          <w:szCs w:val="22"/>
+        </w:rPr>
+      </w:pPr>
+      <w:r>
+        <w:rPr>
+          <w:b w:val="1"/>
+          <w:bCs w:val="1"/>
+          <w:i w:val="0"/>
+          <w:iCs w:val="0"/>
+          <w:caps w:val="0"/>
+          <w:smallCaps w:val="0"/>
+          <w:strike w:val="0"/>
+          <w:dstrike w:val="0"/>
+          <w:noProof w:val="0"/>
+          <w:color w:val="auto"/>
+          <w:sz w:val="22"/>
+          <w:szCs w:val="22"/>
+          <w:u w:val="none"/>
+          <w:lang w:val="en-ZA"/>
+        </w:rPr>
+        <w:t>Ima</w:t>
+      </w:r>
+      <w:r>
+        <w:rPr>
+          <w:b w:val="1"/>
+          <w:bCs w:val="1"/>
+          <w:i w:val="0"/>
+          <w:iCs w:val="0"/>
+          <w:caps w:val="0"/>
+          <w:smallCaps w:val="0"/>
+          <w:strike w:val="0"/>
+          <w:dstrike w:val="0"/>
+          <w:noProof w:val="0"/>
+          <w:color w:val="000000" w:themeColor="text1" w:themeTint="FF" w:themeShade="FF"/>
+          <w:sz w:val="22"/>
+          <w:szCs w:val="22"/>
+          <w:u w:val="none"/>
+          <w:lang w:val="en-ZA"/>
+        </w:rPr>
+        <w:t>ge-Align: ALIGN</w:t>
+      </w:r>
+      <w:r>
+        <w:rPr>
+          <w:b w:val="1"/>
+          <w:bCs w:val="1"/>
+        </w:rPr>
+        <w:t xml:space="preserve"> </w:t>
+      </w:r>
+      <w:r>
+        <w:rPr>
+          <w:rStyle w:val="SubtitleChar"/>
+          <w:b w:val="1"/>
+          <w:bCs w:val="1"/>
+          <w:i w:val="1"/>
+          <w:iCs w:val="1"/>
+          <w:color w:val="7030A0"/>
+        </w:rPr>
+        <w:t xml:space="preserve">- </w:t>
+      </w:r>
+      <w:r>
+        <w:rPr>
+          <w:rStyle w:val="SubtitleChar"/>
+          <w:i w:val="1"/>
+          <w:iCs w:val="1"/>
+          <w:color w:val="7030A0"/>
+        </w:rPr>
+        <w:t>Optional</w:t>
+      </w:r>
+    </w:p>
+    <w:p>
+      <w:pPr>
+        <w:pStyle w:val="ListParagraph"/>
+        <w:numPr>
+          <w:ilvl w:val="1"/>
+          <w:numId w:val="1"/>
+        </w:numPr>
+        <w:bidi w:val="0"/>
+        <w:spacing w:before="0" w:beforeAutospacing="off" w:after="0" w:afterAutospacing="off" w:line="276" w:lineRule="auto"/>
+        <w:ind w:right="0"/>
+        <w:jc w:val="left"/>
+        <w:rPr>
+          <w:rStyle w:val="SubtitleChar"/>
+          <w:b w:val="1"/>
+          <w:bCs w:val="1"/>
+          <w:i w:val="1"/>
+          <w:iCs w:val="1"/>
+          <w:color w:val="000000" w:themeColor="text1" w:themeTint="FF" w:themeShade="FF"/>
+          <w:sz w:val="22"/>
+          <w:szCs w:val="22"/>
+        </w:rPr>
+      </w:pPr>
+      <w:r>
+        <w:rPr>
+          <w:rStyle w:val="SubtitleChar"/>
+          <w:i w:val="1"/>
+          <w:iCs w:val="1"/>
+          <w:color w:val="7030A0"/>
+        </w:rPr>
+        <w:t>The main image is cropped vertically, use this to control which portion is show</w:t>
+      </w:r>
+    </w:p>
+    <w:p>
+      <w:pPr>
+        <w:pStyle w:val="ListParagraph"/>
+        <w:numPr>
+          <w:ilvl w:val="1"/>
+          <w:numId w:val="1"/>
+        </w:numPr>
+        <w:bidi w:val="0"/>
+        <w:spacing w:before="0" w:beforeAutospacing="off" w:after="0" w:afterAutospacing="off" w:line="276" w:lineRule="auto"/>
+        <w:ind w:right="0"/>
+        <w:jc w:val="left"/>
+        <w:rPr>
+          <w:rStyle w:val="SubtitleChar"/>
+          <w:b w:val="1"/>
+          <w:bCs w:val="1"/>
+          <w:i w:val="1"/>
+          <w:iCs w:val="1"/>
+          <w:color w:val="000000" w:themeColor="text1" w:themeTint="FF" w:themeShade="FF"/>
+          <w:sz w:val="22"/>
+          <w:szCs w:val="22"/>
+        </w:rPr>
+      </w:pPr>
+      <w:r>
+        <w:rPr>
+          <w:rStyle w:val="SubtitleChar"/>
+          <w:b w:val="1"/>
+          <w:bCs w:val="1"/>
+          <w:i w:val="1"/>
+          <w:iCs w:val="1"/>
+          <w:color w:val="7030A0"/>
+        </w:rPr>
+        <w:t xml:space="preserve">centre – (default) </w:t>
+      </w:r>
+      <w:r>
+        <w:rPr>
+          <w:rStyle w:val="SubtitleChar"/>
+          <w:i w:val="1"/>
+          <w:iCs w:val="1"/>
+          <w:color w:val="7030A0"/>
+        </w:rPr>
+        <w:t>centres the image vertically, showing the middle part</w:t>
+      </w:r>
+    </w:p>
+    <w:p>
+      <w:pPr>
+        <w:pStyle w:val="ListParagraph"/>
+        <w:numPr>
+          <w:ilvl w:val="1"/>
+          <w:numId w:val="1"/>
+        </w:numPr>
+        <w:bidi w:val="0"/>
+        <w:spacing w:before="0" w:beforeAutospacing="off" w:after="0" w:afterAutospacing="off" w:line="276" w:lineRule="auto"/>
+        <w:ind w:right="0"/>
+        <w:jc w:val="left"/>
+        <w:rPr>
+          <w:rStyle w:val="SubtitleChar"/>
+          <w:b w:val="1"/>
+          <w:bCs w:val="1"/>
+          <w:i w:val="1"/>
+          <w:iCs w:val="1"/>
+          <w:color w:val="000000" w:themeColor="text1" w:themeTint="FF" w:themeShade="FF"/>
+          <w:sz w:val="22"/>
+          <w:szCs w:val="22"/>
+        </w:rPr>
+      </w:pPr>
+      <w:r>
+        <w:rPr>
+          <w:rStyle w:val="SubtitleChar"/>
+          <w:b w:val="1"/>
+          <w:bCs w:val="1"/>
+          <w:i w:val="1"/>
+          <w:iCs w:val="1"/>
+          <w:color w:val="7030A0"/>
+        </w:rPr>
+        <w:t>top</w:t>
+      </w:r>
+      <w:r>
+        <w:rPr>
+          <w:rStyle w:val="SubtitleChar"/>
+          <w:i w:val="1"/>
+          <w:iCs w:val="1"/>
+          <w:color w:val="7030A0"/>
+        </w:rPr>
+        <w:t xml:space="preserve"> – the top edge of the image is visible</w:t>
+      </w:r>
+    </w:p>
+    <w:p>
+      <w:pPr>
+        <w:pStyle w:val="ListParagraph"/>
+        <w:numPr>
+          <w:ilvl w:val="1"/>
+          <w:numId w:val="1"/>
+        </w:numPr>
+        <w:bidi w:val="0"/>
+        <w:spacing w:before="0" w:beforeAutospacing="off" w:after="0" w:afterAutospacing="off" w:line="276" w:lineRule="auto"/>
+        <w:ind w:right="0"/>
+        <w:jc w:val="left"/>
+        <w:rPr>
+          <w:rStyle w:val="SubtitleChar"/>
+          <w:b w:val="1"/>
+          <w:bCs w:val="1"/>
+          <w:i w:val="1"/>
+          <w:iCs w:val="1"/>
+          <w:color w:val="000000" w:themeColor="text1" w:themeTint="FF" w:themeShade="FF"/>
+          <w:sz w:val="22"/>
+          <w:szCs w:val="22"/>
+        </w:rPr>
+      </w:pPr>
+      <w:r>
+        <w:rPr>
+          <w:rStyle w:val="SubtitleChar"/>
+          <w:b w:val="1"/>
+          <w:bCs w:val="1"/>
+          <w:i w:val="1"/>
+          <w:iCs w:val="1"/>
+          <w:color w:val="7030A0"/>
+        </w:rPr>
+        <w:t>25p</w:t>
+      </w:r>
+      <w:r>
+        <w:rPr>
+          <w:rStyle w:val="SubtitleChar"/>
+          <w:i w:val="1"/>
+          <w:iCs w:val="1"/>
+          <w:color w:val="7030A0"/>
+        </w:rPr>
+        <w:t xml:space="preserve"> – centres 25% from the top</w:t>
+      </w:r>
+    </w:p>
+    <w:p>
+      <w:pPr>
+        <w:pStyle w:val="ListParagraph"/>
+        <w:numPr>
+          <w:ilvl w:val="1"/>
+          <w:numId w:val="1"/>
+        </w:numPr>
+        <w:bidi w:val="0"/>
+        <w:spacing w:before="0" w:beforeAutospacing="off" w:after="0" w:afterAutospacing="off" w:line="276" w:lineRule="auto"/>
+        <w:ind w:right="0"/>
+        <w:jc w:val="left"/>
+        <w:rPr>
+          <w:rStyle w:val="SubtitleChar"/>
+          <w:rFonts w:ascii="Calibri" w:hAnsi="Calibri" w:eastAsia="Calibri" w:cs="Calibri" w:asciiTheme="minorAscii" w:hAnsiTheme="minorAscii" w:eastAsiaTheme="minorAscii" w:cstheme="minorAscii"/>
+          <w:b w:val="1"/>
+          <w:bCs w:val="1"/>
+          <w:i w:val="1"/>
+          <w:iCs w:val="1"/>
+          <w:color w:val="7030A0"/>
+          <w:sz w:val="22"/>
+          <w:szCs w:val="22"/>
+        </w:rPr>
+      </w:pPr>
+      <w:r>
+        <w:rPr>
+          <w:rStyle w:val="SubtitleChar"/>
+          <w:b w:val="1"/>
+          <w:bCs w:val="1"/>
+          <w:i w:val="1"/>
+          <w:iCs w:val="1"/>
+          <w:color w:val="7030A0"/>
+        </w:rPr>
+        <w:t>75p</w:t>
+      </w:r>
+      <w:r>
+        <w:rPr>
+          <w:rStyle w:val="SubtitleChar"/>
+          <w:i w:val="1"/>
+          <w:iCs w:val="1"/>
+          <w:color w:val="7030A0"/>
+        </w:rPr>
+        <w:t xml:space="preserve"> – centres 75% from the top</w:t>
+      </w:r>
+    </w:p>
+    <w:p>
+      <w:pPr>
+        <w:pStyle w:val="ListParagraph"/>
+        <w:numPr>
+          <w:ilvl w:val="1"/>
+          <w:numId w:val="1"/>
+        </w:numPr>
+        <w:bidi w:val="0"/>
+        <w:spacing w:before="0" w:beforeAutospacing="off" w:after="0" w:afterAutospacing="off" w:line="276" w:lineRule="auto"/>
+        <w:ind w:right="0"/>
+        <w:jc w:val="left"/>
+        <w:rPr>
+          <w:rStyle w:val="SubtitleChar"/>
+          <w:b w:val="1"/>
+          <w:bCs w:val="1"/>
+          <w:i w:val="1"/>
+          <w:iCs w:val="1"/>
+          <w:color w:val="7030A0"/>
+          <w:sz w:val="22"/>
+          <w:szCs w:val="22"/>
+        </w:rPr>
+      </w:pPr>
+      <w:r>
+        <w:rPr>
+          <w:rStyle w:val="SubtitleChar"/>
+          <w:b w:val="1"/>
+          <w:bCs w:val="1"/>
+          <w:i w:val="1"/>
+          <w:iCs w:val="1"/>
+          <w:color w:val="7030A0"/>
+        </w:rPr>
+        <w:t xml:space="preserve">bottom – </w:t>
+      </w:r>
+      <w:r>
+        <w:rPr>
+          <w:rStyle w:val="SubtitleChar"/>
+          <w:b w:val="0"/>
+          <w:bCs w:val="0"/>
+          <w:i w:val="1"/>
+          <w:iCs w:val="1"/>
+          <w:color w:val="7030A0"/>
+        </w:rPr>
+        <w:t>the bottom edge of the image is visible</w:t>
+      </w:r>
+    </w:p>
+    <w:p>
+      <w:pPr>
+        <w:pStyle w:val="ListParagraph"/>
+        <w:numPr>
+          <w:ilvl w:val="0"/>
+          <w:numId w:val="1"/>
+        </w:numPr>
+        <w:rPr>
+          <w:rFonts w:eastAsia="等线" w:eastAsiaTheme="minorEastAsia"/>
+          <w:b w:val="1"/>
+          <w:bCs w:val="1"/>
+        </w:rPr>
+      </w:pPr>
+      <w:r>
+        <w:rPr>
+          <w:rFonts w:eastAsia="等线" w:eastAsiaTheme="minorEastAsia"/>
+          <w:b w:val="1"/>
+          <w:bCs w:val="1"/>
         </w:rPr>
         <w:t>Ignore: WORD1 WORD2 …</w:t>
       </w:r>
       <w:r>
         <w:rPr>
-          <w:b/>
-          <w:bCs/>
+          <w:b w:val="1"/>
+          <w:bCs w:val="1"/>
         </w:rPr>
         <w:t xml:space="preserve"> </w:t>
       </w:r>
       <w:r>
         <w:rPr>
-          <w:b/>
-          <w:bCs/>
+          <w:b w:val="1"/>
+          <w:bCs w:val="1"/>
         </w:rPr>
         <w:t xml:space="preserve">- </w:t>
       </w:r>
       <w:r>
         <w:rPr>
           <w:rStyle w:val="SubtitleChar"/>
-          <w:i/>
-          <w:iCs/>
+          <w:i w:val="1"/>
+          <w:iCs w:val="1"/>
           <w:color w:val="7030A0"/>
         </w:rPr>
         <w:t xml:space="preserve">Optional – </w:t>
@@ -492,20 +831,20 @@
       <w:r>
         <w:rPr>
           <w:rStyle w:val="SubtitleChar"/>
-          <w:i/>
-          <w:iCs/>
+          <w:i w:val="1"/>
+          <w:iCs w:val="1"/>
           <w:color w:val="7030A0"/>
         </w:rPr>
         <w:t>a list of words separated by spaces that should not be highlighted in the document</w:t>
       </w:r>
-      <w:bookmarkStart w:id="0" w:name="_GoBack"/>
+      <w:bookmarkStart w:name="_GoBack" w:id="0"/>
       <w:bookmarkEnd w:id="0"/>
     </w:p>
     <w:p>
       <w:pPr>
         <w:pStyle w:val="Subtitle"/>
         <w:rPr>
-          <w:rFonts w:ascii="Calibri" w:eastAsia="SimSun" w:hAnsi="Calibri"/>
+          <w:rFonts w:ascii="Calibri" w:hAnsi="Calibri" w:eastAsia="SimSun"/>
           <w:i/>
           <w:iCs/>
           <w:color w:val="5A5A5A"/>
@@ -820,6 +1159,14 @@
           <w:color w:val="7030A0"/>
         </w:rPr>
         <w:br/>
+      </w:r>
+      <w:r>
+        <w:rPr>
+          <w:rStyle w:val="SubtitleChar"/>
+          <w:i/>
+          <w:iCs/>
+          <w:color w:val="7030A0"/>
+        </w:rPr>
         <w:t>G</w:t>
       </w:r>
       <w:r>
@@ -1032,7 +1379,7 @@
       </w:r>
     </w:p>
     <w:sectPr>
-      <w:pgSz w:w="11906" w:h="16838"/>
+      <w:pgSz w:w="11906" w:h="16838" w:orient="portrait"/>
       <w:pgMar w:top="1440" w:right="1440" w:bottom="1440" w:left="1440" w:header="708" w:footer="708" w:gutter="0"/>
       <w:cols w:space="708"/>
       <w:docGrid w:linePitch="360"/>
@@ -1056,7 +1403,7 @@
         <w:ind w:left="720" w:hanging="360"/>
       </w:pPr>
       <w:rPr>
-        <w:rFonts w:ascii="Symbol" w:hAnsi="Symbol" w:hint="default"/>
+        <w:rFonts w:hint="default" w:ascii="Symbol" w:hAnsi="Symbol"/>
       </w:rPr>
     </w:lvl>
     <w:lvl w:ilvl="1" w:tplc="1C090003" w:tentative="1">
@@ -1068,7 +1415,7 @@
         <w:ind w:left="1440" w:hanging="360"/>
       </w:pPr>
       <w:rPr>
-        <w:rFonts w:ascii="Courier New" w:hAnsi="Courier New" w:cs="Courier New" w:hint="default"/>
+        <w:rFonts w:hint="default" w:ascii="Courier New" w:hAnsi="Courier New" w:cs="Courier New"/>
       </w:rPr>
     </w:lvl>
     <w:lvl w:ilvl="2" w:tplc="1C090005" w:tentative="1">
@@ -1080,7 +1427,7 @@
         <w:ind w:left="2160" w:hanging="360"/>
       </w:pPr>
       <w:rPr>
-        <w:rFonts w:ascii="Wingdings" w:hAnsi="Wingdings" w:hint="default"/>
+        <w:rFonts w:hint="default" w:ascii="Wingdings" w:hAnsi="Wingdings"/>
       </w:rPr>
     </w:lvl>
     <w:lvl w:ilvl="3" w:tplc="1C090001" w:tentative="1">
@@ -1092,7 +1439,7 @@
         <w:ind w:left="2880" w:hanging="360"/>
       </w:pPr>
       <w:rPr>
-        <w:rFonts w:ascii="Symbol" w:hAnsi="Symbol" w:hint="default"/>
+        <w:rFonts w:hint="default" w:ascii="Symbol" w:hAnsi="Symbol"/>
       </w:rPr>
     </w:lvl>
     <w:lvl w:ilvl="4" w:tplc="1C090003" w:tentative="1">
@@ -1104,7 +1451,7 @@
         <w:ind w:left="3600" w:hanging="360"/>
       </w:pPr>
       <w:rPr>
-        <w:rFonts w:ascii="Courier New" w:hAnsi="Courier New" w:cs="Courier New" w:hint="default"/>
+        <w:rFonts w:hint="default" w:ascii="Courier New" w:hAnsi="Courier New" w:cs="Courier New"/>
       </w:rPr>
     </w:lvl>
     <w:lvl w:ilvl="5" w:tplc="1C090005" w:tentative="1">
@@ -1116,7 +1463,7 @@
         <w:ind w:left="4320" w:hanging="360"/>
       </w:pPr>
       <w:rPr>
-        <w:rFonts w:ascii="Wingdings" w:hAnsi="Wingdings" w:hint="default"/>
+        <w:rFonts w:hint="default" w:ascii="Wingdings" w:hAnsi="Wingdings"/>
       </w:rPr>
     </w:lvl>
     <w:lvl w:ilvl="6" w:tplc="1C090001" w:tentative="1">
@@ -1128,7 +1475,7 @@
         <w:ind w:left="5040" w:hanging="360"/>
       </w:pPr>
       <w:rPr>
-        <w:rFonts w:ascii="Symbol" w:hAnsi="Symbol" w:hint="default"/>
+        <w:rFonts w:hint="default" w:ascii="Symbol" w:hAnsi="Symbol"/>
       </w:rPr>
     </w:lvl>
     <w:lvl w:ilvl="7" w:tplc="1C090003" w:tentative="1">
@@ -1140,7 +1487,7 @@
         <w:ind w:left="5760" w:hanging="360"/>
       </w:pPr>
       <w:rPr>
-        <w:rFonts w:ascii="Courier New" w:hAnsi="Courier New" w:cs="Courier New" w:hint="default"/>
+        <w:rFonts w:hint="default" w:ascii="Courier New" w:hAnsi="Courier New" w:cs="Courier New"/>
       </w:rPr>
     </w:lvl>
     <w:lvl w:ilvl="8" w:tplc="1C090005" w:tentative="1">
@@ -1152,7 +1499,7 @@
         <w:ind w:left="6480" w:hanging="360"/>
       </w:pPr>
       <w:rPr>
-        <w:rFonts w:ascii="Wingdings" w:hAnsi="Wingdings" w:hint="default"/>
+        <w:rFonts w:hint="default" w:ascii="Wingdings" w:hAnsi="Wingdings"/>
       </w:rPr>
     </w:lvl>
   </w:abstractNum>
@@ -1169,7 +1516,7 @@
         <w:ind w:left="720" w:hanging="360"/>
       </w:pPr>
       <w:rPr>
-        <w:rFonts w:ascii="Symbol" w:hAnsi="Symbol" w:hint="default"/>
+        <w:rFonts w:hint="default" w:ascii="Symbol" w:hAnsi="Symbol"/>
       </w:rPr>
     </w:lvl>
     <w:lvl w:ilvl="1" w:tplc="93CA258E">
@@ -1181,7 +1528,7 @@
         <w:ind w:left="1440" w:hanging="360"/>
       </w:pPr>
       <w:rPr>
-        <w:rFonts w:ascii="Courier New" w:hAnsi="Courier New" w:cs="Times New Roman" w:hint="default"/>
+        <w:rFonts w:hint="default" w:ascii="Courier New" w:hAnsi="Courier New" w:cs="Times New Roman"/>
       </w:rPr>
     </w:lvl>
     <w:lvl w:ilvl="2" w:tplc="2BF0013C">
@@ -1193,7 +1540,7 @@
         <w:ind w:left="2160" w:hanging="360"/>
       </w:pPr>
       <w:rPr>
-        <w:rFonts w:ascii="Wingdings" w:hAnsi="Wingdings" w:hint="default"/>
+        <w:rFonts w:hint="default" w:ascii="Wingdings" w:hAnsi="Wingdings"/>
       </w:rPr>
     </w:lvl>
     <w:lvl w:ilvl="3" w:tplc="D3863844">
@@ -1205,7 +1552,7 @@
         <w:ind w:left="2880" w:hanging="360"/>
       </w:pPr>
       <w:rPr>
-        <w:rFonts w:ascii="Symbol" w:hAnsi="Symbol" w:hint="default"/>
+        <w:rFonts w:hint="default" w:ascii="Symbol" w:hAnsi="Symbol"/>
       </w:rPr>
     </w:lvl>
     <w:lvl w:ilvl="4" w:tplc="F782BEF8">
@@ -1217,7 +1564,7 @@
         <w:ind w:left="3600" w:hanging="360"/>
       </w:pPr>
       <w:rPr>
-        <w:rFonts w:ascii="Courier New" w:hAnsi="Courier New" w:cs="Times New Roman" w:hint="default"/>
+        <w:rFonts w:hint="default" w:ascii="Courier New" w:hAnsi="Courier New" w:cs="Times New Roman"/>
       </w:rPr>
     </w:lvl>
     <w:lvl w:ilvl="5" w:tplc="BAF24F62">
@@ -1229,7 +1576,7 @@
         <w:ind w:left="4320" w:hanging="360"/>
       </w:pPr>
       <w:rPr>
-        <w:rFonts w:ascii="Wingdings" w:hAnsi="Wingdings" w:hint="default"/>
+        <w:rFonts w:hint="default" w:ascii="Wingdings" w:hAnsi="Wingdings"/>
       </w:rPr>
     </w:lvl>
     <w:lvl w:ilvl="6" w:tplc="D2405F20">
@@ -1241,7 +1588,7 @@
         <w:ind w:left="5040" w:hanging="360"/>
       </w:pPr>
       <w:rPr>
-        <w:rFonts w:ascii="Symbol" w:hAnsi="Symbol" w:hint="default"/>
+        <w:rFonts w:hint="default" w:ascii="Symbol" w:hAnsi="Symbol"/>
       </w:rPr>
     </w:lvl>
     <w:lvl w:ilvl="7" w:tplc="E9BC6708">
@@ -1253,7 +1600,7 @@
         <w:ind w:left="5760" w:hanging="360"/>
       </w:pPr>
       <w:rPr>
-        <w:rFonts w:ascii="Courier New" w:hAnsi="Courier New" w:cs="Times New Roman" w:hint="default"/>
+        <w:rFonts w:hint="default" w:ascii="Courier New" w:hAnsi="Courier New" w:cs="Times New Roman"/>
       </w:rPr>
     </w:lvl>
     <w:lvl w:ilvl="8" w:tplc="12C45280">
@@ -1265,7 +1612,7 @@
         <w:ind w:left="6480" w:hanging="360"/>
       </w:pPr>
       <w:rPr>
-        <w:rFonts w:ascii="Wingdings" w:hAnsi="Wingdings" w:hint="default"/>
+        <w:rFonts w:hint="default" w:ascii="Wingdings" w:hAnsi="Wingdings"/>
       </w:rPr>
     </w:lvl>
   </w:abstractNum>
@@ -1395,11 +1742,11 @@
 </file>
 
 <file path=word/styles.xml><?xml version="1.0" encoding="utf-8"?>
-<w:styles xmlns:mc="http://schemas.openxmlformats.org/markup-compatibility/2006" xmlns:r="http://schemas.openxmlformats.org/officeDocument/2006/relationships" xmlns:w="http://schemas.openxmlformats.org/wordprocessingml/2006/main" xmlns:w14="http://schemas.microsoft.com/office/word/2010/wordml" xmlns:w15="http://schemas.microsoft.com/office/word/2012/wordml" xmlns:w16cid="http://schemas.microsoft.com/office/word/2016/wordml/cid" xmlns:w16se="http://schemas.microsoft.com/office/word/2015/wordml/symex" mc:Ignorable="w14 w15 w16se w16cid">
+<w:styles xmlns:wp14="http://schemas.microsoft.com/office/word/2010/wordprocessingDrawing" xmlns:mc="http://schemas.openxmlformats.org/markup-compatibility/2006" xmlns:r="http://schemas.openxmlformats.org/officeDocument/2006/relationships" xmlns:w="http://schemas.openxmlformats.org/wordprocessingml/2006/main" xmlns:w14="http://schemas.microsoft.com/office/word/2010/wordml" xmlns:w15="http://schemas.microsoft.com/office/word/2012/wordml" xmlns:w16cid="http://schemas.microsoft.com/office/word/2016/wordml/cid" xmlns:w16se="http://schemas.microsoft.com/office/word/2015/wordml/symex" mc:Ignorable="w14 w15 w16se w16cid wp14">
   <w:docDefaults>
     <w:rPrDefault>
       <w:rPr>
-        <w:rFonts w:asciiTheme="minorHAnsi" w:eastAsiaTheme="minorHAnsi" w:hAnsiTheme="minorHAnsi" w:cstheme="minorBidi"/>
+        <w:rFonts w:asciiTheme="minorHAnsi" w:hAnsiTheme="minorHAnsi" w:eastAsiaTheme="minorHAnsi" w:cstheme="minorBidi"/>
         <w:sz w:val="22"/>
         <w:szCs w:val="22"/>
         <w:lang w:val="en-ZA" w:eastAsia="en-US" w:bidi="ar-SA"/>
@@ -1414,14 +1761,14 @@
   <w:latentStyles w:defLockedState="0" w:defUIPriority="99" w:defSemiHidden="0" w:defUnhideWhenUsed="0" w:defQFormat="0" w:count="376">
     <w:lsdException w:name="Normal" w:uiPriority="0" w:qFormat="1"/>
     <w:lsdException w:name="heading 1" w:uiPriority="9" w:qFormat="1"/>
-    <w:lsdException w:name="heading 2" w:semiHidden="1" w:uiPriority="9" w:unhideWhenUsed="1" w:qFormat="1"/>
-    <w:lsdException w:name="heading 3" w:semiHidden="1" w:uiPriority="9" w:unhideWhenUsed="1" w:qFormat="1"/>
-    <w:lsdException w:name="heading 4" w:semiHidden="1" w:uiPriority="9" w:unhideWhenUsed="1" w:qFormat="1"/>
-    <w:lsdException w:name="heading 5" w:semiHidden="1" w:uiPriority="9" w:unhideWhenUsed="1" w:qFormat="1"/>
-    <w:lsdException w:name="heading 6" w:semiHidden="1" w:uiPriority="9" w:unhideWhenUsed="1" w:qFormat="1"/>
-    <w:lsdException w:name="heading 7" w:semiHidden="1" w:uiPriority="9" w:unhideWhenUsed="1" w:qFormat="1"/>
-    <w:lsdException w:name="heading 8" w:semiHidden="1" w:uiPriority="9" w:unhideWhenUsed="1" w:qFormat="1"/>
-    <w:lsdException w:name="heading 9" w:semiHidden="1" w:uiPriority="9" w:unhideWhenUsed="1" w:qFormat="1"/>
+    <w:lsdException w:name="heading 2" w:uiPriority="9" w:semiHidden="1" w:unhideWhenUsed="1" w:qFormat="1"/>
+    <w:lsdException w:name="heading 3" w:uiPriority="9" w:semiHidden="1" w:unhideWhenUsed="1" w:qFormat="1"/>
+    <w:lsdException w:name="heading 4" w:uiPriority="9" w:semiHidden="1" w:unhideWhenUsed="1" w:qFormat="1"/>
+    <w:lsdException w:name="heading 5" w:uiPriority="9" w:semiHidden="1" w:unhideWhenUsed="1" w:qFormat="1"/>
+    <w:lsdException w:name="heading 6" w:uiPriority="9" w:semiHidden="1" w:unhideWhenUsed="1" w:qFormat="1"/>
+    <w:lsdException w:name="heading 7" w:uiPriority="9" w:semiHidden="1" w:unhideWhenUsed="1" w:qFormat="1"/>
+    <w:lsdException w:name="heading 8" w:uiPriority="9" w:semiHidden="1" w:unhideWhenUsed="1" w:qFormat="1"/>
+    <w:lsdException w:name="heading 9" w:uiPriority="9" w:semiHidden="1" w:unhideWhenUsed="1" w:qFormat="1"/>
     <w:lsdException w:name="index 1" w:semiHidden="1" w:unhideWhenUsed="1"/>
     <w:lsdException w:name="index 2" w:semiHidden="1" w:unhideWhenUsed="1"/>
     <w:lsdException w:name="index 3" w:semiHidden="1" w:unhideWhenUsed="1"/>
@@ -1431,22 +1778,22 @@
     <w:lsdException w:name="index 7" w:semiHidden="1" w:unhideWhenUsed="1"/>
     <w:lsdException w:name="index 8" w:semiHidden="1" w:unhideWhenUsed="1"/>
     <w:lsdException w:name="index 9" w:semiHidden="1" w:unhideWhenUsed="1"/>
-    <w:lsdException w:name="toc 1" w:semiHidden="1" w:uiPriority="39" w:unhideWhenUsed="1"/>
-    <w:lsdException w:name="toc 2" w:semiHidden="1" w:uiPriority="39" w:unhideWhenUsed="1"/>
-    <w:lsdException w:name="toc 3" w:semiHidden="1" w:uiPriority="39" w:unhideWhenUsed="1"/>
-    <w:lsdException w:name="toc 4" w:semiHidden="1" w:uiPriority="39" w:unhideWhenUsed="1"/>
-    <w:lsdException w:name="toc 5" w:semiHidden="1" w:uiPriority="39" w:unhideWhenUsed="1"/>
-    <w:lsdException w:name="toc 6" w:semiHidden="1" w:uiPriority="39" w:unhideWhenUsed="1"/>
-    <w:lsdException w:name="toc 7" w:semiHidden="1" w:uiPriority="39" w:unhideWhenUsed="1"/>
-    <w:lsdException w:name="toc 8" w:semiHidden="1" w:uiPriority="39" w:unhideWhenUsed="1"/>
-    <w:lsdException w:name="toc 9" w:semiHidden="1" w:uiPriority="39" w:unhideWhenUsed="1"/>
+    <w:lsdException w:name="toc 1" w:uiPriority="39" w:semiHidden="1" w:unhideWhenUsed="1"/>
+    <w:lsdException w:name="toc 2" w:uiPriority="39" w:semiHidden="1" w:unhideWhenUsed="1"/>
+    <w:lsdException w:name="toc 3" w:uiPriority="39" w:semiHidden="1" w:unhideWhenUsed="1"/>
+    <w:lsdException w:name="toc 4" w:uiPriority="39" w:semiHidden="1" w:unhideWhenUsed="1"/>
+    <w:lsdException w:name="toc 5" w:uiPriority="39" w:semiHidden="1" w:unhideWhenUsed="1"/>
+    <w:lsdException w:name="toc 6" w:uiPriority="39" w:semiHidden="1" w:unhideWhenUsed="1"/>
+    <w:lsdException w:name="toc 7" w:uiPriority="39" w:semiHidden="1" w:unhideWhenUsed="1"/>
+    <w:lsdException w:name="toc 8" w:uiPriority="39" w:semiHidden="1" w:unhideWhenUsed="1"/>
+    <w:lsdException w:name="toc 9" w:uiPriority="39" w:semiHidden="1" w:unhideWhenUsed="1"/>
     <w:lsdException w:name="Normal Indent" w:semiHidden="1" w:unhideWhenUsed="1"/>
     <w:lsdException w:name="footnote text" w:semiHidden="1" w:unhideWhenUsed="1"/>
     <w:lsdException w:name="annotation text" w:semiHidden="1" w:unhideWhenUsed="1"/>
     <w:lsdException w:name="header" w:semiHidden="1" w:unhideWhenUsed="1"/>
     <w:lsdException w:name="footer" w:semiHidden="1" w:unhideWhenUsed="1"/>
     <w:lsdException w:name="index heading" w:semiHidden="1" w:unhideWhenUsed="1"/>
-    <w:lsdException w:name="caption" w:semiHidden="1" w:uiPriority="35" w:unhideWhenUsed="1" w:qFormat="1"/>
+    <w:lsdException w:name="caption" w:uiPriority="35" w:semiHidden="1" w:unhideWhenUsed="1" w:qFormat="1"/>
     <w:lsdException w:name="table of figures" w:semiHidden="1" w:unhideWhenUsed="1"/>
     <w:lsdException w:name="envelope address" w:semiHidden="1" w:unhideWhenUsed="1"/>
     <w:lsdException w:name="envelope return" w:semiHidden="1" w:unhideWhenUsed="1"/>
@@ -1477,7 +1824,7 @@
     <w:lsdException w:name="Title" w:uiPriority="10" w:qFormat="1"/>
     <w:lsdException w:name="Closing" w:semiHidden="1" w:unhideWhenUsed="1"/>
     <w:lsdException w:name="Signature" w:semiHidden="1" w:unhideWhenUsed="1"/>
-    <w:lsdException w:name="Default Paragraph Font" w:semiHidden="1" w:uiPriority="1" w:unhideWhenUsed="1"/>
+    <w:lsdException w:name="Default Paragraph Font" w:uiPriority="1" w:semiHidden="1" w:unhideWhenUsed="1"/>
     <w:lsdException w:name="Body Text" w:semiHidden="1" w:unhideWhenUsed="1"/>
     <w:lsdException w:name="Body Text Indent" w:semiHidden="1" w:unhideWhenUsed="1"/>
     <w:lsdException w:name="List Continue" w:semiHidden="1" w:unhideWhenUsed="1"/>
@@ -1677,8 +2024,8 @@
     <w:lsdException w:name="Subtle Reference" w:uiPriority="31" w:qFormat="1"/>
     <w:lsdException w:name="Intense Reference" w:uiPriority="32" w:qFormat="1"/>
     <w:lsdException w:name="Book Title" w:uiPriority="33" w:qFormat="1"/>
-    <w:lsdException w:name="Bibliography" w:semiHidden="1" w:uiPriority="37" w:unhideWhenUsed="1"/>
-    <w:lsdException w:name="TOC Heading" w:semiHidden="1" w:uiPriority="39" w:unhideWhenUsed="1" w:qFormat="1"/>
+    <w:lsdException w:name="Bibliography" w:uiPriority="37" w:semiHidden="1" w:unhideWhenUsed="1"/>
+    <w:lsdException w:name="TOC Heading" w:uiPriority="39" w:semiHidden="1" w:unhideWhenUsed="1" w:qFormat="1"/>
     <w:lsdException w:name="Plain Table 1" w:uiPriority="41"/>
     <w:lsdException w:name="Plain Table 2" w:uiPriority="42"/>
     <w:lsdException w:name="Plain Table 3" w:uiPriority="43"/>
@@ -1789,7 +2136,7 @@
     <w:lsdException w:name="Unresolved Mention" w:semiHidden="1" w:unhideWhenUsed="1"/>
     <w:lsdException w:name="Smart Link" w:semiHidden="1" w:unhideWhenUsed="1"/>
   </w:latentStyles>
-  <w:style w:type="paragraph" w:default="1" w:styleId="Normal">
+  <w:style w:type="paragraph" w:styleId="Normal" w:default="1">
     <w:name w:val="Normal"/>
     <w:qFormat/>
     <w:rsid w:val="00DA709A"/>
@@ -1812,7 +2159,7 @@
       <w:outlineLvl w:val="0"/>
     </w:pPr>
     <w:rPr>
-      <w:rFonts w:asciiTheme="majorHAnsi" w:eastAsiaTheme="majorEastAsia" w:hAnsiTheme="majorHAnsi" w:cstheme="majorBidi"/>
+      <w:rFonts w:asciiTheme="majorHAnsi" w:hAnsiTheme="majorHAnsi" w:eastAsiaTheme="majorEastAsia" w:cstheme="majorBidi"/>
       <w:b/>
       <w:bCs/>
       <w:color w:val="2F5496" w:themeColor="accent1" w:themeShade="BF"/>
@@ -1837,19 +2184,19 @@
       <w:outlineLvl w:val="1"/>
     </w:pPr>
     <w:rPr>
-      <w:rFonts w:asciiTheme="majorHAnsi" w:eastAsiaTheme="majorEastAsia" w:hAnsiTheme="majorHAnsi" w:cstheme="majorBidi"/>
+      <w:rFonts w:asciiTheme="majorHAnsi" w:hAnsiTheme="majorHAnsi" w:eastAsiaTheme="majorEastAsia" w:cstheme="majorBidi"/>
       <w:color w:val="2F5496" w:themeColor="accent1" w:themeShade="BF"/>
       <w:sz w:val="26"/>
       <w:szCs w:val="26"/>
     </w:rPr>
   </w:style>
-  <w:style w:type="character" w:default="1" w:styleId="DefaultParagraphFont">
+  <w:style w:type="character" w:styleId="DefaultParagraphFont" w:default="1">
     <w:name w:val="Default Paragraph Font"/>
     <w:uiPriority w:val="1"/>
     <w:semiHidden/>
     <w:unhideWhenUsed/>
   </w:style>
-  <w:style w:type="table" w:default="1" w:styleId="TableNormal">
+  <w:style w:type="table" w:styleId="TableNormal" w:default="1">
     <w:name w:val="Normal Table"/>
     <w:uiPriority w:val="99"/>
     <w:semiHidden/>
@@ -1864,20 +2211,20 @@
       </w:tblCellMar>
     </w:tblPr>
   </w:style>
-  <w:style w:type="numbering" w:default="1" w:styleId="NoList">
+  <w:style w:type="numbering" w:styleId="NoList" w:default="1">
     <w:name w:val="No List"/>
     <w:uiPriority w:val="99"/>
     <w:semiHidden/>
     <w:unhideWhenUsed/>
   </w:style>
-  <w:style w:type="character" w:customStyle="1" w:styleId="Heading1Char">
+  <w:style w:type="character" w:styleId="Heading1Char" w:customStyle="1">
     <w:name w:val="Heading 1 Char"/>
     <w:basedOn w:val="DefaultParagraphFont"/>
     <w:link w:val="Heading1"/>
     <w:uiPriority w:val="9"/>
     <w:rsid w:val="00DA709A"/>
     <w:rPr>
-      <w:rFonts w:asciiTheme="majorHAnsi" w:eastAsiaTheme="majorEastAsia" w:hAnsiTheme="majorHAnsi" w:cstheme="majorBidi"/>
+      <w:rFonts w:asciiTheme="majorHAnsi" w:hAnsiTheme="majorHAnsi" w:eastAsiaTheme="majorEastAsia" w:cstheme="majorBidi"/>
       <w:b/>
       <w:bCs/>
       <w:color w:val="2F5496" w:themeColor="accent1" w:themeShade="BF"/>
@@ -1885,7 +2232,7 @@
       <w:szCs w:val="28"/>
     </w:rPr>
   </w:style>
-  <w:style w:type="character" w:customStyle="1" w:styleId="Heading2Char">
+  <w:style w:type="character" w:styleId="Heading2Char" w:customStyle="1">
     <w:name w:val="Heading 2 Char"/>
     <w:basedOn w:val="DefaultParagraphFont"/>
     <w:link w:val="Heading2"/>
@@ -1893,7 +2240,7 @@
     <w:semiHidden/>
     <w:rsid w:val="00DA709A"/>
     <w:rPr>
-      <w:rFonts w:asciiTheme="majorHAnsi" w:eastAsiaTheme="majorEastAsia" w:hAnsiTheme="majorHAnsi" w:cstheme="majorBidi"/>
+      <w:rFonts w:asciiTheme="majorHAnsi" w:hAnsiTheme="majorHAnsi" w:eastAsiaTheme="majorEastAsia" w:cstheme="majorBidi"/>
       <w:color w:val="2F5496" w:themeColor="accent1" w:themeShade="BF"/>
       <w:sz w:val="26"/>
       <w:szCs w:val="26"/>
@@ -1913,7 +2260,7 @@
       <w:spacing w:val="15"/>
     </w:rPr>
   </w:style>
-  <w:style w:type="character" w:customStyle="1" w:styleId="SubtitleChar">
+  <w:style w:type="character" w:styleId="SubtitleChar" w:customStyle="1">
     <w:name w:val="Subtitle Char"/>
     <w:basedOn w:val="DefaultParagraphFont"/>
     <w:link w:val="Subtitle"/>
@@ -1946,7 +2293,7 @@
       <w:spacing w:before="100" w:beforeAutospacing="1" w:after="100" w:afterAutospacing="1" w:line="240" w:lineRule="auto"/>
     </w:pPr>
     <w:rPr>
-      <w:rFonts w:ascii="Times New Roman" w:eastAsia="Times New Roman" w:hAnsi="Times New Roman" w:cs="Times New Roman"/>
+      <w:rFonts w:ascii="Times New Roman" w:hAnsi="Times New Roman" w:eastAsia="Times New Roman" w:cs="Times New Roman"/>
       <w:sz w:val="24"/>
       <w:szCs w:val="24"/>
       <w:lang w:eastAsia="en-ZA"/>

</xml_diff>

<commit_message>
Update article template and instructions
</commit_message>
<xml_diff>
--- a/_scripts/data-articles/_instructions.docx
+++ b/_scripts/data-articles/_instructions.docx
@@ -1317,13 +1317,17 @@
         <w:spacing w:after="120"/>
       </w:pPr>
       <w:r>
+        <w:rPr>
+          <w:b w:val="1"/>
+          <w:bCs w:val="1"/>
+        </w:rPr>
         <w:t>Questions</w:t>
       </w:r>
       <w:r>
         <w:rPr>
           <w:rStyle w:val="SubtitleChar"/>
-          <w:b/>
-          <w:bCs/>
+          <w:b w:val="1"/>
+          <w:bCs w:val="1"/>
           <w:sz w:val="22"/>
           <w:szCs w:val="22"/>
         </w:rPr>
@@ -1332,10 +1336,10 @@
       <w:r>
         <w:rPr>
           <w:rStyle w:val="SubtitleChar"/>
-          <w:b/>
-          <w:bCs/>
-          <w:i/>
-          <w:iCs/>
+          <w:b w:val="1"/>
+          <w:bCs w:val="1"/>
+          <w:i w:val="1"/>
+          <w:iCs w:val="1"/>
           <w:color w:val="7030A0"/>
           <w:sz w:val="22"/>
           <w:szCs w:val="22"/>
@@ -1345,8 +1349,8 @@
       <w:r>
         <w:rPr>
           <w:rStyle w:val="SubtitleChar"/>
-          <w:i/>
-          <w:iCs/>
+          <w:i w:val="1"/>
+          <w:iCs w:val="1"/>
           <w:color w:val="7030A0"/>
           <w:sz w:val="22"/>
           <w:szCs w:val="22"/>
@@ -1361,9 +1365,25 @@
           <w:ilvl w:val="0"/>
           <w:numId w:val="2"/>
         </w:numPr>
-      </w:pPr>
-      <w:r>
-        <w:t>---</w:t>
+        <w:rPr/>
+      </w:pPr>
+      <w:r>
+        <w:rPr/>
+        <w:t>QUESTION</w:t>
+      </w:r>
+    </w:p>
+    <w:p>
+      <w:pPr>
+        <w:pStyle w:val="ListParagraph"/>
+        <w:numPr>
+          <w:ilvl w:val="1"/>
+          <w:numId w:val="2"/>
+        </w:numPr>
+        <w:rPr/>
+      </w:pPr>
+      <w:r>
+        <w:rPr/>
+        <w:t>ANSWER</w:t>
       </w:r>
     </w:p>
     <w:p>
@@ -1373,9 +1393,62 @@
           <w:ilvl w:val="0"/>
           <w:numId w:val="2"/>
         </w:numPr>
-      </w:pPr>
-      <w:r>
-        <w:t>---</w:t>
+        <w:bidi w:val="0"/>
+        <w:spacing w:before="0" w:beforeAutospacing="off" w:after="0" w:afterAutospacing="off" w:line="276" w:lineRule="auto"/>
+        <w:ind w:left="720" w:right="0" w:hanging="360"/>
+        <w:jc w:val="left"/>
+        <w:rPr>
+          <w:rFonts w:ascii="Calibri" w:hAnsi="Calibri" w:eastAsia="Calibri" w:cs="Calibri" w:asciiTheme="minorAscii" w:hAnsiTheme="minorAscii" w:eastAsiaTheme="minorAscii" w:cstheme="minorAscii"/>
+          <w:sz w:val="22"/>
+          <w:szCs w:val="22"/>
+        </w:rPr>
+      </w:pPr>
+      <w:r>
+        <w:rPr/>
+        <w:t>QUESTION</w:t>
+      </w:r>
+    </w:p>
+    <w:p>
+      <w:pPr>
+        <w:pStyle w:val="ListParagraph"/>
+        <w:numPr>
+          <w:ilvl w:val="1"/>
+          <w:numId w:val="2"/>
+        </w:numPr>
+        <w:bidi w:val="0"/>
+        <w:spacing w:before="0" w:beforeAutospacing="off" w:after="0" w:afterAutospacing="off" w:line="276" w:lineRule="auto"/>
+        <w:ind w:right="0"/>
+        <w:jc w:val="left"/>
+        <w:rPr>
+          <w:sz w:val="22"/>
+          <w:szCs w:val="22"/>
+        </w:rPr>
+      </w:pPr>
+      <w:r>
+        <w:rPr/>
+        <w:t>ANSWER</w:t>
+      </w:r>
+    </w:p>
+    <w:p>
+      <w:pPr>
+        <w:pStyle w:val="ListParagraph"/>
+        <w:numPr>
+          <w:ilvl w:val="0"/>
+          <w:numId w:val="2"/>
+        </w:numPr>
+        <w:bidi w:val="0"/>
+        <w:spacing w:before="0" w:beforeAutospacing="off" w:after="0" w:afterAutospacing="off" w:line="276" w:lineRule="auto"/>
+        <w:ind w:left="720" w:right="0" w:hanging="360"/>
+        <w:jc w:val="left"/>
+        <w:rPr>
+          <w:rFonts w:ascii="Calibri" w:hAnsi="Calibri" w:eastAsia="Calibri" w:cs="Calibri" w:asciiTheme="minorAscii" w:hAnsiTheme="minorAscii" w:eastAsiaTheme="minorAscii" w:cstheme="minorAscii"/>
+          <w:sz w:val="22"/>
+          <w:szCs w:val="22"/>
+        </w:rPr>
+      </w:pPr>
+      <w:r>
+        <w:rPr/>
+        <w:t>...</w:t>
       </w:r>
     </w:p>
     <w:sectPr>

</xml_diff>

<commit_message>
Add automatic difficulty calculation
</commit_message>
<xml_diff>
--- a/_scripts/data-articles/_instructions.docx
+++ b/_scripts/data-articles/_instructions.docx
@@ -1,6 +1,6 @@
 
 <file path=word/document.xml><?xml version="1.0" encoding="utf-8"?>
-<w:document xmlns:wpc="http://schemas.microsoft.com/office/word/2010/wordprocessingCanvas" xmlns:cx="http://schemas.microsoft.com/office/drawing/2014/chartex" xmlns:cx1="http://schemas.microsoft.com/office/drawing/2015/9/8/chartex" xmlns:cx2="http://schemas.microsoft.com/office/drawing/2015/10/21/chartex" xmlns:cx3="http://schemas.microsoft.com/office/drawing/2016/5/9/chartex" xmlns:cx4="http://schemas.microsoft.com/office/drawing/2016/5/10/chartex" xmlns:cx5="http://schemas.microsoft.com/office/drawing/2016/5/11/chartex" xmlns:cx6="http://schemas.microsoft.com/office/drawing/2016/5/12/chartex" xmlns:cx7="http://schemas.microsoft.com/office/drawing/2016/5/13/chartex" xmlns:cx8="http://schemas.microsoft.com/office/drawing/2016/5/14/chartex" xmlns:mc="http://schemas.openxmlformats.org/markup-compatibility/2006" xmlns:aink="http://schemas.microsoft.com/office/drawing/2016/ink" xmlns:am3d="http://schemas.microsoft.com/office/drawing/2017/model3d" xmlns:o="urn:schemas-microsoft-com:office:office" xmlns:r="http://schemas.openxmlformats.org/officeDocument/2006/relationships" xmlns:m="http://schemas.openxmlformats.org/officeDocument/2006/math" xmlns:v="urn:schemas-microsoft-com:vml" xmlns:wp14="http://schemas.microsoft.com/office/word/2010/wordprocessingDrawing" xmlns:wp="http://schemas.openxmlformats.org/drawingml/2006/wordprocessingDrawing" xmlns:w10="urn:schemas-microsoft-com:office:word" xmlns:w="http://schemas.openxmlformats.org/wordprocessingml/2006/main" xmlns:w14="http://schemas.microsoft.com/office/word/2010/wordml" xmlns:w15="http://schemas.microsoft.com/office/word/2012/wordml" xmlns:w16cid="http://schemas.microsoft.com/office/word/2016/wordml/cid" xmlns:w16se="http://schemas.microsoft.com/office/word/2015/wordml/symex" xmlns:wpg="http://schemas.microsoft.com/office/word/2010/wordprocessingGroup" xmlns:wpi="http://schemas.microsoft.com/office/word/2010/wordprocessingInk" xmlns:wne="http://schemas.microsoft.com/office/word/2006/wordml" xmlns:wps="http://schemas.microsoft.com/office/word/2010/wordprocessingShape" xmlns:a="http://schemas.openxmlformats.org/drawingml/2006/main" xmlns:pic="http://schemas.openxmlformats.org/drawingml/2006/picture" xmlns:a14="http://schemas.microsoft.com/office/drawing/2010/main" mc:Ignorable="w14 w15 w16se w16cid wp14">
+<w:document xmlns:wpc="http://schemas.microsoft.com/office/word/2010/wordprocessingCanvas" xmlns:cx="http://schemas.microsoft.com/office/drawing/2014/chartex" xmlns:cx1="http://schemas.microsoft.com/office/drawing/2015/9/8/chartex" xmlns:cx2="http://schemas.microsoft.com/office/drawing/2015/10/21/chartex" xmlns:cx3="http://schemas.microsoft.com/office/drawing/2016/5/9/chartex" xmlns:cx4="http://schemas.microsoft.com/office/drawing/2016/5/10/chartex" xmlns:cx5="http://schemas.microsoft.com/office/drawing/2016/5/11/chartex" xmlns:cx6="http://schemas.microsoft.com/office/drawing/2016/5/12/chartex" xmlns:cx7="http://schemas.microsoft.com/office/drawing/2016/5/13/chartex" xmlns:cx8="http://schemas.microsoft.com/office/drawing/2016/5/14/chartex" xmlns:mc="http://schemas.openxmlformats.org/markup-compatibility/2006" xmlns:aink="http://schemas.microsoft.com/office/drawing/2016/ink" xmlns:am3d="http://schemas.microsoft.com/office/drawing/2017/model3d" xmlns:o="urn:schemas-microsoft-com:office:office" xmlns:r="http://schemas.openxmlformats.org/officeDocument/2006/relationships" xmlns:m="http://schemas.openxmlformats.org/officeDocument/2006/math" xmlns:v="urn:schemas-microsoft-com:vml" xmlns:wp14="http://schemas.microsoft.com/office/word/2010/wordprocessingDrawing" xmlns:wp="http://schemas.openxmlformats.org/drawingml/2006/wordprocessingDrawing" xmlns:w10="urn:schemas-microsoft-com:office:word" xmlns:w="http://schemas.openxmlformats.org/wordprocessingml/2006/main" xmlns:w14="http://schemas.microsoft.com/office/word/2010/wordml" xmlns:w15="http://schemas.microsoft.com/office/word/2012/wordml" xmlns:w16cid="http://schemas.microsoft.com/office/word/2016/wordml/cid" xmlns:w16se="http://schemas.microsoft.com/office/word/2015/wordml/symex" xmlns:wpg="http://schemas.microsoft.com/office/word/2010/wordprocessingGroup" xmlns:wpi="http://schemas.microsoft.com/office/word/2010/wordprocessingInk" xmlns:wne="http://schemas.microsoft.com/office/word/2006/wordml" xmlns:wps="http://schemas.microsoft.com/office/word/2010/wordprocessingShape" mc:Ignorable="w14 w15 w16se w16cid wp14">
   <w:body>
     <w:p>
       <w:pPr>
@@ -127,34 +127,18 @@
           <w:numId w:val="1"/>
         </w:numPr>
         <w:rPr>
-          <w:rFonts w:eastAsia="等线" w:eastAsiaTheme="minorEastAsia"/>
-          <w:b w:val="1"/>
-          <w:bCs w:val="1"/>
-        </w:rPr>
-      </w:pPr>
-      <w:r>
-        <w:rPr>
-          <w:rFonts w:eastAsia="等线" w:eastAsiaTheme="minorEastAsia"/>
-          <w:b w:val="1"/>
-          <w:bCs w:val="1"/>
-        </w:rPr>
-        <w:t>PROP</w:t>
-      </w:r>
-      <w:r>
-        <w:rPr>
-          <w:rFonts w:eastAsia="等线" w:eastAsiaTheme="minorEastAsia"/>
-          <w:b w:val="1"/>
-          <w:bCs w:val="1"/>
-        </w:rPr>
-        <w:t>ERTIES</w:t>
-      </w:r>
-      <w:r>
-        <w:rPr>
-          <w:rFonts w:eastAsia="等线" w:eastAsiaTheme="minorEastAsia"/>
-          <w:b w:val="1"/>
-          <w:bCs w:val="1"/>
-        </w:rPr>
-        <w:t>:</w:t>
+          <w:rFonts w:eastAsiaTheme="minorEastAsia"/>
+          <w:b/>
+          <w:bCs/>
+        </w:rPr>
+      </w:pPr>
+      <w:r>
+        <w:rPr>
+          <w:rFonts w:eastAsiaTheme="minorEastAsia"/>
+          <w:b/>
+          <w:bCs/>
+        </w:rPr>
+        <w:t>PROPERTIES:</w:t>
       </w:r>
     </w:p>
     <w:p>
@@ -307,55 +291,63 @@
           <w:numId w:val="1"/>
         </w:numPr>
         <w:rPr>
-          <w:rFonts w:eastAsia="等线" w:eastAsiaTheme="minorEastAsia"/>
-          <w:b w:val="1"/>
-          <w:bCs w:val="1"/>
-        </w:rPr>
-      </w:pPr>
-      <w:r>
-        <w:rPr>
-          <w:b w:val="1"/>
-          <w:bCs w:val="1"/>
-        </w:rPr>
-        <w:t xml:space="preserve">Difficulty: </w:t>
-      </w:r>
-      <w:r>
-        <w:rPr>
-          <w:b w:val="1"/>
-          <w:bCs w:val="1"/>
-        </w:rPr>
-        <w:t xml:space="preserve">Medium </w:t>
-      </w:r>
-      <w:r>
-        <w:rPr>
-          <w:rStyle w:val="SubtitleChar"/>
-          <w:b w:val="1"/>
-          <w:bCs w:val="1"/>
-          <w:i w:val="1"/>
-          <w:iCs w:val="1"/>
-          <w:color w:val="7030A0"/>
-        </w:rPr>
-        <w:t xml:space="preserve">- </w:t>
-      </w:r>
-      <w:r>
-        <w:rPr>
-          <w:rStyle w:val="SubtitleChar"/>
-          <w:i w:val="1"/>
-          <w:iCs w:val="1"/>
-          <w:color w:val="7030A0"/>
-        </w:rPr>
-        <w:t xml:space="preserve">Optional – will default to </w:t>
-      </w:r>
-      <w:r>
-        <w:rPr>
-          <w:rStyle w:val="SubtitleChar"/>
-          <w:b w:val="1"/>
-          <w:bCs w:val="1"/>
-          <w:i w:val="1"/>
-          <w:iCs w:val="1"/>
-          <w:color w:val="7030A0"/>
-        </w:rPr>
-        <w:t>Medium</w:t>
+          <w:rFonts w:eastAsiaTheme="minorEastAsia"/>
+          <w:b/>
+          <w:bCs/>
+        </w:rPr>
+      </w:pPr>
+      <w:r>
+        <w:rPr>
+          <w:rFonts w:eastAsiaTheme="minorEastAsia"/>
+          <w:b/>
+          <w:bCs/>
+        </w:rPr>
+        <w:t>Grade: 7</w:t>
+      </w:r>
+      <w:r>
+        <w:rPr>
+          <w:b/>
+          <w:bCs/>
+        </w:rPr>
+        <w:t xml:space="preserve"> - </w:t>
+      </w:r>
+      <w:r>
+        <w:rPr>
+          <w:rStyle w:val="SubtitleChar"/>
+          <w:i/>
+          <w:iCs/>
+          <w:color w:val="7030A0"/>
+        </w:rPr>
+        <w:t xml:space="preserve">Optional – </w:t>
+      </w:r>
+      <w:r>
+        <w:rPr>
+          <w:rStyle w:val="SubtitleChar"/>
+          <w:i/>
+          <w:iCs/>
+          <w:color w:val="7030A0"/>
+        </w:rPr>
+        <w:t xml:space="preserve">A value between 1 and 14 – If not set, this and </w:t>
+      </w:r>
+      <w:r>
+        <w:rPr>
+          <w:rStyle w:val="SubtitleChar"/>
+          <w:b/>
+          <w:bCs/>
+          <w:i/>
+          <w:iCs/>
+          <w:color w:val="7030A0"/>
+        </w:rPr>
+        <w:t>Difficulty</w:t>
+      </w:r>
+      <w:r>
+        <w:rPr>
+          <w:rStyle w:val="SubtitleChar"/>
+          <w:i/>
+          <w:iCs/>
+          <w:color w:val="7030A0"/>
+        </w:rPr>
+        <w:t xml:space="preserve"> will be calculated based on article content</w:t>
       </w:r>
     </w:p>
     <w:p>
@@ -367,82 +359,256 @@
         </w:numPr>
         <w:rPr>
           <w:rStyle w:val="SubtitleChar"/>
-          <w:b w:val="1"/>
-          <w:bCs w:val="1"/>
-          <w:color w:val="000000" w:themeColor="text1" w:themeTint="FF" w:themeShade="FF"/>
+          <w:b/>
+          <w:bCs/>
+          <w:color w:val="auto"/>
           <w:spacing w:val="0"/>
         </w:rPr>
       </w:pPr>
       <w:r>
         <w:rPr>
-          <w:rFonts w:eastAsia="等线" w:eastAsiaTheme="minorEastAsia"/>
-          <w:b w:val="1"/>
-          <w:bCs w:val="1"/>
-        </w:rPr>
-        <w:t>Preview: True</w:t>
-      </w:r>
-      <w:r>
-        <w:rPr>
-          <w:b w:val="1"/>
-          <w:bCs w:val="1"/>
-        </w:rPr>
-        <w:t xml:space="preserve"> </w:t>
-      </w:r>
-      <w:r>
-        <w:rPr>
-          <w:b w:val="1"/>
-          <w:bCs w:val="1"/>
+          <w:b/>
+          <w:bCs/>
+        </w:rPr>
+        <w:t xml:space="preserve">Difficulty: Medium </w:t>
+      </w:r>
+      <w:r>
+        <w:rPr>
+          <w:rStyle w:val="SubtitleChar"/>
+          <w:b/>
+          <w:bCs/>
+          <w:i/>
+          <w:iCs/>
+          <w:color w:val="7030A0"/>
         </w:rPr>
         <w:t xml:space="preserve">- </w:t>
       </w:r>
       <w:r>
         <w:rPr>
           <w:rStyle w:val="SubtitleChar"/>
-          <w:i w:val="1"/>
-          <w:iCs w:val="1"/>
-          <w:color w:val="7030A0"/>
-        </w:rPr>
-        <w:t xml:space="preserve">Optional – if </w:t>
-      </w:r>
-      <w:r>
-        <w:rPr>
-          <w:rStyle w:val="SubtitleChar"/>
-          <w:b w:val="1"/>
-          <w:bCs w:val="1"/>
-          <w:i w:val="1"/>
-          <w:iCs w:val="1"/>
-          <w:color w:val="7030A0"/>
-        </w:rPr>
-        <w:t>True</w:t>
-      </w:r>
-      <w:r>
-        <w:rPr>
-          <w:rStyle w:val="SubtitleChar"/>
-          <w:i w:val="1"/>
-          <w:iCs w:val="1"/>
-          <w:color w:val="7030A0"/>
-        </w:rPr>
-        <w:t xml:space="preserve">, a different image will be used for the </w:t>
-      </w:r>
-      <w:r>
-        <w:rPr>
-          <w:rStyle w:val="SubtitleChar"/>
-          <w:b w:val="1"/>
-          <w:bCs w:val="1"/>
-          <w:i w:val="1"/>
-          <w:iCs w:val="1"/>
-          <w:color w:val="7030A0"/>
-        </w:rPr>
-        <w:t>WeChat</w:t>
-      </w:r>
-      <w:r>
-        <w:rPr>
-          <w:rStyle w:val="SubtitleChar"/>
-          <w:i w:val="1"/>
-          <w:iCs w:val="1"/>
-          <w:color w:val="7030A0"/>
-        </w:rPr>
-        <w:t xml:space="preserve"> preview image</w:t>
+          <w:i/>
+          <w:iCs/>
+          <w:color w:val="7030A0"/>
+        </w:rPr>
+        <w:t xml:space="preserve">Optional – will </w:t>
+      </w:r>
+      <w:r>
+        <w:rPr>
+          <w:rStyle w:val="SubtitleChar"/>
+          <w:i/>
+          <w:iCs/>
+          <w:color w:val="7030A0"/>
+        </w:rPr>
+        <w:t>be calculated based on article content</w:t>
+      </w:r>
+      <w:r>
+        <w:rPr>
+          <w:rStyle w:val="SubtitleChar"/>
+          <w:i/>
+          <w:iCs/>
+          <w:color w:val="7030A0"/>
+        </w:rPr>
+        <w:t xml:space="preserve">, or </w:t>
+      </w:r>
+      <w:r>
+        <w:rPr>
+          <w:rStyle w:val="SubtitleChar"/>
+          <w:b/>
+          <w:bCs/>
+          <w:i/>
+          <w:iCs/>
+          <w:color w:val="7030A0"/>
+        </w:rPr>
+        <w:t>Grade</w:t>
+      </w:r>
+    </w:p>
+    <w:p>
+      <w:pPr>
+        <w:pStyle w:val="ListParagraph"/>
+        <w:numPr>
+          <w:ilvl w:val="1"/>
+          <w:numId w:val="1"/>
+        </w:numPr>
+        <w:rPr>
+          <w:rStyle w:val="SubtitleChar"/>
+          <w:b/>
+          <w:bCs/>
+          <w:color w:val="auto"/>
+          <w:spacing w:val="0"/>
+        </w:rPr>
+      </w:pPr>
+      <w:r>
+        <w:rPr>
+          <w:rStyle w:val="SubtitleChar"/>
+          <w:i/>
+          <w:iCs/>
+          <w:color w:val="7030A0"/>
+        </w:rPr>
+        <w:t>Valid values:</w:t>
+      </w:r>
+    </w:p>
+    <w:p>
+      <w:pPr>
+        <w:pStyle w:val="ListParagraph"/>
+        <w:numPr>
+          <w:ilvl w:val="2"/>
+          <w:numId w:val="1"/>
+        </w:numPr>
+        <w:rPr>
+          <w:rStyle w:val="SubtitleChar"/>
+          <w:b/>
+          <w:bCs/>
+          <w:color w:val="auto"/>
+          <w:spacing w:val="0"/>
+        </w:rPr>
+      </w:pPr>
+      <w:r>
+        <w:rPr>
+          <w:rStyle w:val="SubtitleChar"/>
+          <w:b/>
+          <w:bCs/>
+          <w:i/>
+          <w:iCs/>
+          <w:color w:val="7030A0"/>
+        </w:rPr>
+        <w:t>Extremely Easy</w:t>
+      </w:r>
+      <w:r>
+        <w:rPr>
+          <w:rStyle w:val="SubtitleChar"/>
+          <w:i/>
+          <w:iCs/>
+          <w:color w:val="7030A0"/>
+        </w:rPr>
+        <w:t xml:space="preserve">, </w:t>
+      </w:r>
+      <w:r>
+        <w:rPr>
+          <w:rStyle w:val="SubtitleChar"/>
+          <w:b/>
+          <w:bCs/>
+          <w:i/>
+          <w:iCs/>
+          <w:color w:val="7030A0"/>
+        </w:rPr>
+        <w:t>Very Easy</w:t>
+      </w:r>
+      <w:r>
+        <w:rPr>
+          <w:rStyle w:val="SubtitleChar"/>
+          <w:i/>
+          <w:iCs/>
+          <w:color w:val="7030A0"/>
+        </w:rPr>
+        <w:t xml:space="preserve"> (Generally only used for extremely simple text &lt; 5</w:t>
+      </w:r>
+      <w:r>
+        <w:rPr>
+          <w:rStyle w:val="SubtitleChar"/>
+          <w:i/>
+          <w:iCs/>
+          <w:color w:val="7030A0"/>
+          <w:vertAlign w:val="superscript"/>
+        </w:rPr>
+        <w:t>th</w:t>
+      </w:r>
+      <w:r>
+        <w:rPr>
+          <w:rStyle w:val="SubtitleChar"/>
+          <w:i/>
+          <w:iCs/>
+          <w:color w:val="7030A0"/>
+        </w:rPr>
+        <w:t xml:space="preserve"> grade)</w:t>
+      </w:r>
+    </w:p>
+    <w:p>
+      <w:pPr>
+        <w:pStyle w:val="ListParagraph"/>
+        <w:numPr>
+          <w:ilvl w:val="2"/>
+          <w:numId w:val="1"/>
+        </w:numPr>
+        <w:rPr>
+          <w:rStyle w:val="SubtitleChar"/>
+          <w:b/>
+          <w:bCs/>
+          <w:color w:val="auto"/>
+          <w:spacing w:val="0"/>
+        </w:rPr>
+      </w:pPr>
+      <w:r>
+        <w:rPr>
+          <w:rStyle w:val="SubtitleChar"/>
+          <w:b/>
+          <w:bCs/>
+          <w:i/>
+          <w:iCs/>
+          <w:color w:val="7030A0"/>
+        </w:rPr>
+        <w:t>Easy</w:t>
+      </w:r>
+      <w:r>
+        <w:rPr>
+          <w:rStyle w:val="SubtitleChar"/>
+          <w:i/>
+          <w:iCs/>
+          <w:color w:val="7030A0"/>
+        </w:rPr>
+        <w:t xml:space="preserve">, </w:t>
+      </w:r>
+      <w:r>
+        <w:rPr>
+          <w:rStyle w:val="SubtitleChar"/>
+          <w:b/>
+          <w:bCs/>
+          <w:i/>
+          <w:iCs/>
+          <w:color w:val="7030A0"/>
+        </w:rPr>
+        <w:t>Medium</w:t>
+      </w:r>
+      <w:bookmarkStart w:id="0" w:name="_GoBack"/>
+      <w:bookmarkEnd w:id="0"/>
+      <w:r>
+        <w:rPr>
+          <w:rStyle w:val="SubtitleChar"/>
+          <w:i/>
+          <w:iCs/>
+          <w:color w:val="7030A0"/>
+        </w:rPr>
+        <w:t xml:space="preserve">, </w:t>
+      </w:r>
+      <w:r>
+        <w:rPr>
+          <w:rStyle w:val="SubtitleChar"/>
+          <w:b/>
+          <w:bCs/>
+          <w:i/>
+          <w:iCs/>
+          <w:color w:val="7030A0"/>
+        </w:rPr>
+        <w:t>Difficult</w:t>
+      </w:r>
+      <w:r>
+        <w:rPr>
+          <w:rStyle w:val="SubtitleChar"/>
+          <w:i/>
+          <w:iCs/>
+          <w:color w:val="7030A0"/>
+        </w:rPr>
+        <w:t xml:space="preserve">, </w:t>
+      </w:r>
+      <w:r>
+        <w:rPr>
+          <w:rStyle w:val="SubtitleChar"/>
+          <w:b/>
+          <w:bCs/>
+          <w:i/>
+          <w:iCs/>
+          <w:color w:val="7030A0"/>
+        </w:rPr>
+        <w:t>Very Difficult</w:t>
       </w:r>
     </w:p>
     <w:p>
@@ -452,74 +618,133 @@
           <w:ilvl w:val="0"/>
           <w:numId w:val="1"/>
         </w:numPr>
-        <w:bidi w:val="0"/>
-        <w:spacing w:before="0" w:beforeAutospacing="off" w:after="0" w:afterAutospacing="off" w:line="276" w:lineRule="auto"/>
-        <w:ind w:left="720" w:right="0" w:hanging="360"/>
-        <w:jc w:val="left"/>
-        <w:rPr>
-          <w:rStyle w:val="SubtitleChar"/>
-          <w:rFonts w:ascii="Calibri" w:hAnsi="Calibri" w:eastAsia="Calibri" w:cs="Calibri" w:asciiTheme="minorAscii" w:hAnsiTheme="minorAscii" w:eastAsiaTheme="minorAscii" w:cstheme="minorAscii"/>
-          <w:b w:val="1"/>
-          <w:bCs w:val="1"/>
-          <w:i w:val="1"/>
-          <w:iCs w:val="1"/>
-          <w:color w:val="000000" w:themeColor="text1" w:themeTint="FF" w:themeShade="FF"/>
-          <w:sz w:val="22"/>
-          <w:szCs w:val="22"/>
-        </w:rPr>
-      </w:pPr>
-      <w:r>
-        <w:rPr>
-          <w:b w:val="1"/>
-          <w:bCs w:val="1"/>
-          <w:i w:val="0"/>
-          <w:iCs w:val="0"/>
-          <w:caps w:val="0"/>
-          <w:smallCaps w:val="0"/>
-          <w:strike w:val="0"/>
-          <w:dstrike w:val="0"/>
-          <w:noProof w:val="0"/>
-          <w:color w:val="auto"/>
-          <w:sz w:val="22"/>
-          <w:szCs w:val="22"/>
-          <w:u w:val="none"/>
-          <w:lang w:val="en-ZA"/>
+        <w:rPr>
+          <w:rStyle w:val="SubtitleChar"/>
+          <w:b/>
+          <w:bCs/>
+          <w:color w:val="000000" w:themeColor="text1"/>
+          <w:spacing w:val="0"/>
+        </w:rPr>
+      </w:pPr>
+      <w:r>
+        <w:rPr>
+          <w:rFonts w:eastAsiaTheme="minorEastAsia"/>
+          <w:b/>
+          <w:bCs/>
+        </w:rPr>
+        <w:t>P</w:t>
+      </w:r>
+      <w:r>
+        <w:rPr>
+          <w:rFonts w:eastAsiaTheme="minorEastAsia"/>
+          <w:b/>
+          <w:bCs/>
+        </w:rPr>
+        <w:t>review: True</w:t>
+      </w:r>
+      <w:r>
+        <w:rPr>
+          <w:b/>
+          <w:bCs/>
+        </w:rPr>
+        <w:t xml:space="preserve"> - </w:t>
+      </w:r>
+      <w:r>
+        <w:rPr>
+          <w:rStyle w:val="SubtitleChar"/>
+          <w:i/>
+          <w:iCs/>
+          <w:color w:val="7030A0"/>
+        </w:rPr>
+        <w:t xml:space="preserve">Optional – if </w:t>
+      </w:r>
+      <w:r>
+        <w:rPr>
+          <w:rStyle w:val="SubtitleChar"/>
+          <w:b/>
+          <w:bCs/>
+          <w:i/>
+          <w:iCs/>
+          <w:color w:val="7030A0"/>
+        </w:rPr>
+        <w:t>True</w:t>
+      </w:r>
+      <w:r>
+        <w:rPr>
+          <w:rStyle w:val="SubtitleChar"/>
+          <w:i/>
+          <w:iCs/>
+          <w:color w:val="7030A0"/>
+        </w:rPr>
+        <w:t xml:space="preserve">, a different image will be used for the </w:t>
+      </w:r>
+      <w:r>
+        <w:rPr>
+          <w:rStyle w:val="SubtitleChar"/>
+          <w:b/>
+          <w:bCs/>
+          <w:i/>
+          <w:iCs/>
+          <w:color w:val="7030A0"/>
+        </w:rPr>
+        <w:t>WeChat</w:t>
+      </w:r>
+      <w:r>
+        <w:rPr>
+          <w:rStyle w:val="SubtitleChar"/>
+          <w:i/>
+          <w:iCs/>
+          <w:color w:val="7030A0"/>
+        </w:rPr>
+        <w:t xml:space="preserve"> preview image</w:t>
+      </w:r>
+    </w:p>
+    <w:p>
+      <w:pPr>
+        <w:pStyle w:val="ListParagraph"/>
+        <w:numPr>
+          <w:ilvl w:val="0"/>
+          <w:numId w:val="1"/>
+        </w:numPr>
+        <w:spacing w:after="0"/>
+        <w:rPr>
+          <w:rStyle w:val="SubtitleChar"/>
+          <w:b/>
+          <w:bCs/>
+          <w:i/>
+          <w:iCs/>
+          <w:color w:val="000000" w:themeColor="text1"/>
+        </w:rPr>
+      </w:pPr>
+      <w:r>
+        <w:rPr>
+          <w:b/>
+          <w:bCs/>
         </w:rPr>
         <w:t>Ima</w:t>
       </w:r>
       <w:r>
         <w:rPr>
-          <w:b w:val="1"/>
-          <w:bCs w:val="1"/>
-          <w:i w:val="0"/>
-          <w:iCs w:val="0"/>
-          <w:caps w:val="0"/>
-          <w:smallCaps w:val="0"/>
-          <w:strike w:val="0"/>
-          <w:dstrike w:val="0"/>
-          <w:noProof w:val="0"/>
-          <w:color w:val="000000" w:themeColor="text1" w:themeTint="FF" w:themeShade="FF"/>
-          <w:sz w:val="22"/>
-          <w:szCs w:val="22"/>
-          <w:u w:val="none"/>
-          <w:lang w:val="en-ZA"/>
+          <w:b/>
+          <w:bCs/>
+          <w:color w:val="000000" w:themeColor="text1"/>
         </w:rPr>
         <w:t>ge-Align: ALIGN</w:t>
       </w:r>
       <w:r>
         <w:rPr>
-          <w:b w:val="1"/>
-          <w:bCs w:val="1"/>
+          <w:b/>
+          <w:bCs/>
         </w:rPr>
         <w:t xml:space="preserve"> </w:t>
       </w:r>
       <w:r>
         <w:rPr>
           <w:rStyle w:val="SubtitleChar"/>
-          <w:b w:val="1"/>
-          <w:bCs w:val="1"/>
-          <w:i w:val="1"/>
-          <w:iCs w:val="1"/>
+          <w:b/>
+          <w:bCs/>
+          <w:i/>
+          <w:iCs/>
           <w:color w:val="7030A0"/>
         </w:rPr>
         <w:t xml:space="preserve">- </w:t>
@@ -527,8 +752,8 @@
       <w:r>
         <w:rPr>
           <w:rStyle w:val="SubtitleChar"/>
-          <w:i w:val="1"/>
-          <w:iCs w:val="1"/>
+          <w:i/>
+          <w:iCs/>
           <w:color w:val="7030A0"/>
         </w:rPr>
         <w:t>Optional</w:t>
@@ -541,26 +766,21 @@
           <w:ilvl w:val="1"/>
           <w:numId w:val="1"/>
         </w:numPr>
-        <w:bidi w:val="0"/>
-        <w:spacing w:before="0" w:beforeAutospacing="off" w:after="0" w:afterAutospacing="off" w:line="276" w:lineRule="auto"/>
-        <w:ind w:right="0"/>
-        <w:jc w:val="left"/>
-        <w:rPr>
-          <w:rStyle w:val="SubtitleChar"/>
-          <w:b w:val="1"/>
-          <w:bCs w:val="1"/>
-          <w:i w:val="1"/>
-          <w:iCs w:val="1"/>
-          <w:color w:val="000000" w:themeColor="text1" w:themeTint="FF" w:themeShade="FF"/>
-          <w:sz w:val="22"/>
-          <w:szCs w:val="22"/>
-        </w:rPr>
-      </w:pPr>
-      <w:r>
-        <w:rPr>
-          <w:rStyle w:val="SubtitleChar"/>
-          <w:i w:val="1"/>
-          <w:iCs w:val="1"/>
+        <w:spacing w:after="0"/>
+        <w:rPr>
+          <w:rStyle w:val="SubtitleChar"/>
+          <w:b/>
+          <w:bCs/>
+          <w:i/>
+          <w:iCs/>
+          <w:color w:val="000000" w:themeColor="text1"/>
+        </w:rPr>
+      </w:pPr>
+      <w:r>
+        <w:rPr>
+          <w:rStyle w:val="SubtitleChar"/>
+          <w:i/>
+          <w:iCs/>
           <w:color w:val="7030A0"/>
         </w:rPr>
         <w:t>The main image is cropped vertically, use this to control which portion is show</w:t>
@@ -573,28 +793,23 @@
           <w:ilvl w:val="1"/>
           <w:numId w:val="1"/>
         </w:numPr>
-        <w:bidi w:val="0"/>
-        <w:spacing w:before="0" w:beforeAutospacing="off" w:after="0" w:afterAutospacing="off" w:line="276" w:lineRule="auto"/>
-        <w:ind w:right="0"/>
-        <w:jc w:val="left"/>
-        <w:rPr>
-          <w:rStyle w:val="SubtitleChar"/>
-          <w:b w:val="1"/>
-          <w:bCs w:val="1"/>
-          <w:i w:val="1"/>
-          <w:iCs w:val="1"/>
-          <w:color w:val="000000" w:themeColor="text1" w:themeTint="FF" w:themeShade="FF"/>
-          <w:sz w:val="22"/>
-          <w:szCs w:val="22"/>
-        </w:rPr>
-      </w:pPr>
-      <w:r>
-        <w:rPr>
-          <w:rStyle w:val="SubtitleChar"/>
-          <w:b w:val="1"/>
-          <w:bCs w:val="1"/>
-          <w:i w:val="1"/>
-          <w:iCs w:val="1"/>
+        <w:spacing w:after="0"/>
+        <w:rPr>
+          <w:rStyle w:val="SubtitleChar"/>
+          <w:b/>
+          <w:bCs/>
+          <w:i/>
+          <w:iCs/>
+          <w:color w:val="000000" w:themeColor="text1"/>
+        </w:rPr>
+      </w:pPr>
+      <w:r>
+        <w:rPr>
+          <w:rStyle w:val="SubtitleChar"/>
+          <w:b/>
+          <w:bCs/>
+          <w:i/>
+          <w:iCs/>
           <w:color w:val="7030A0"/>
         </w:rPr>
         <w:t xml:space="preserve">centre – (default) </w:t>
@@ -602,8 +817,8 @@
       <w:r>
         <w:rPr>
           <w:rStyle w:val="SubtitleChar"/>
-          <w:i w:val="1"/>
-          <w:iCs w:val="1"/>
+          <w:i/>
+          <w:iCs/>
           <w:color w:val="7030A0"/>
         </w:rPr>
         <w:t>centres the image vertically, showing the middle part</w:t>
@@ -616,28 +831,23 @@
           <w:ilvl w:val="1"/>
           <w:numId w:val="1"/>
         </w:numPr>
-        <w:bidi w:val="0"/>
-        <w:spacing w:before="0" w:beforeAutospacing="off" w:after="0" w:afterAutospacing="off" w:line="276" w:lineRule="auto"/>
-        <w:ind w:right="0"/>
-        <w:jc w:val="left"/>
-        <w:rPr>
-          <w:rStyle w:val="SubtitleChar"/>
-          <w:b w:val="1"/>
-          <w:bCs w:val="1"/>
-          <w:i w:val="1"/>
-          <w:iCs w:val="1"/>
-          <w:color w:val="000000" w:themeColor="text1" w:themeTint="FF" w:themeShade="FF"/>
-          <w:sz w:val="22"/>
-          <w:szCs w:val="22"/>
-        </w:rPr>
-      </w:pPr>
-      <w:r>
-        <w:rPr>
-          <w:rStyle w:val="SubtitleChar"/>
-          <w:b w:val="1"/>
-          <w:bCs w:val="1"/>
-          <w:i w:val="1"/>
-          <w:iCs w:val="1"/>
+        <w:spacing w:after="0"/>
+        <w:rPr>
+          <w:rStyle w:val="SubtitleChar"/>
+          <w:b/>
+          <w:bCs/>
+          <w:i/>
+          <w:iCs/>
+          <w:color w:val="000000" w:themeColor="text1"/>
+        </w:rPr>
+      </w:pPr>
+      <w:r>
+        <w:rPr>
+          <w:rStyle w:val="SubtitleChar"/>
+          <w:b/>
+          <w:bCs/>
+          <w:i/>
+          <w:iCs/>
           <w:color w:val="7030A0"/>
         </w:rPr>
         <w:t>top</w:t>
@@ -645,8 +855,8 @@
       <w:r>
         <w:rPr>
           <w:rStyle w:val="SubtitleChar"/>
-          <w:i w:val="1"/>
-          <w:iCs w:val="1"/>
+          <w:i/>
+          <w:iCs/>
           <w:color w:val="7030A0"/>
         </w:rPr>
         <w:t xml:space="preserve"> – the top edge of the image is visible</w:t>
@@ -659,28 +869,23 @@
           <w:ilvl w:val="1"/>
           <w:numId w:val="1"/>
         </w:numPr>
-        <w:bidi w:val="0"/>
-        <w:spacing w:before="0" w:beforeAutospacing="off" w:after="0" w:afterAutospacing="off" w:line="276" w:lineRule="auto"/>
-        <w:ind w:right="0"/>
-        <w:jc w:val="left"/>
-        <w:rPr>
-          <w:rStyle w:val="SubtitleChar"/>
-          <w:b w:val="1"/>
-          <w:bCs w:val="1"/>
-          <w:i w:val="1"/>
-          <w:iCs w:val="1"/>
-          <w:color w:val="000000" w:themeColor="text1" w:themeTint="FF" w:themeShade="FF"/>
-          <w:sz w:val="22"/>
-          <w:szCs w:val="22"/>
-        </w:rPr>
-      </w:pPr>
-      <w:r>
-        <w:rPr>
-          <w:rStyle w:val="SubtitleChar"/>
-          <w:b w:val="1"/>
-          <w:bCs w:val="1"/>
-          <w:i w:val="1"/>
-          <w:iCs w:val="1"/>
+        <w:spacing w:after="0"/>
+        <w:rPr>
+          <w:rStyle w:val="SubtitleChar"/>
+          <w:b/>
+          <w:bCs/>
+          <w:i/>
+          <w:iCs/>
+          <w:color w:val="000000" w:themeColor="text1"/>
+        </w:rPr>
+      </w:pPr>
+      <w:r>
+        <w:rPr>
+          <w:rStyle w:val="SubtitleChar"/>
+          <w:b/>
+          <w:bCs/>
+          <w:i/>
+          <w:iCs/>
           <w:color w:val="7030A0"/>
         </w:rPr>
         <w:t>25p</w:t>
@@ -688,8 +893,8 @@
       <w:r>
         <w:rPr>
           <w:rStyle w:val="SubtitleChar"/>
-          <w:i w:val="1"/>
-          <w:iCs w:val="1"/>
+          <w:i/>
+          <w:iCs/>
           <w:color w:val="7030A0"/>
         </w:rPr>
         <w:t xml:space="preserve"> – centres 25% from the top</w:t>
@@ -702,29 +907,23 @@
           <w:ilvl w:val="1"/>
           <w:numId w:val="1"/>
         </w:numPr>
-        <w:bidi w:val="0"/>
-        <w:spacing w:before="0" w:beforeAutospacing="off" w:after="0" w:afterAutospacing="off" w:line="276" w:lineRule="auto"/>
-        <w:ind w:right="0"/>
-        <w:jc w:val="left"/>
-        <w:rPr>
-          <w:rStyle w:val="SubtitleChar"/>
-          <w:rFonts w:ascii="Calibri" w:hAnsi="Calibri" w:eastAsia="Calibri" w:cs="Calibri" w:asciiTheme="minorAscii" w:hAnsiTheme="minorAscii" w:eastAsiaTheme="minorAscii" w:cstheme="minorAscii"/>
-          <w:b w:val="1"/>
-          <w:bCs w:val="1"/>
-          <w:i w:val="1"/>
-          <w:iCs w:val="1"/>
-          <w:color w:val="7030A0"/>
-          <w:sz w:val="22"/>
-          <w:szCs w:val="22"/>
-        </w:rPr>
-      </w:pPr>
-      <w:r>
-        <w:rPr>
-          <w:rStyle w:val="SubtitleChar"/>
-          <w:b w:val="1"/>
-          <w:bCs w:val="1"/>
-          <w:i w:val="1"/>
-          <w:iCs w:val="1"/>
+        <w:spacing w:after="0"/>
+        <w:rPr>
+          <w:rStyle w:val="SubtitleChar"/>
+          <w:b/>
+          <w:bCs/>
+          <w:i/>
+          <w:iCs/>
+          <w:color w:val="7030A0"/>
+        </w:rPr>
+      </w:pPr>
+      <w:r>
+        <w:rPr>
+          <w:rStyle w:val="SubtitleChar"/>
+          <w:b/>
+          <w:bCs/>
+          <w:i/>
+          <w:iCs/>
           <w:color w:val="7030A0"/>
         </w:rPr>
         <w:t>75p</w:t>
@@ -732,8 +931,8 @@
       <w:r>
         <w:rPr>
           <w:rStyle w:val="SubtitleChar"/>
-          <w:i w:val="1"/>
-          <w:iCs w:val="1"/>
+          <w:i/>
+          <w:iCs/>
           <w:color w:val="7030A0"/>
         </w:rPr>
         <w:t xml:space="preserve"> – centres 75% from the top</w:t>
@@ -746,28 +945,23 @@
           <w:ilvl w:val="1"/>
           <w:numId w:val="1"/>
         </w:numPr>
-        <w:bidi w:val="0"/>
-        <w:spacing w:before="0" w:beforeAutospacing="off" w:after="0" w:afterAutospacing="off" w:line="276" w:lineRule="auto"/>
-        <w:ind w:right="0"/>
-        <w:jc w:val="left"/>
-        <w:rPr>
-          <w:rStyle w:val="SubtitleChar"/>
-          <w:b w:val="1"/>
-          <w:bCs w:val="1"/>
-          <w:i w:val="1"/>
-          <w:iCs w:val="1"/>
-          <w:color w:val="7030A0"/>
-          <w:sz w:val="22"/>
-          <w:szCs w:val="22"/>
-        </w:rPr>
-      </w:pPr>
-      <w:r>
-        <w:rPr>
-          <w:rStyle w:val="SubtitleChar"/>
-          <w:b w:val="1"/>
-          <w:bCs w:val="1"/>
-          <w:i w:val="1"/>
-          <w:iCs w:val="1"/>
+        <w:spacing w:after="0"/>
+        <w:rPr>
+          <w:rStyle w:val="SubtitleChar"/>
+          <w:b/>
+          <w:bCs/>
+          <w:i/>
+          <w:iCs/>
+          <w:color w:val="7030A0"/>
+        </w:rPr>
+      </w:pPr>
+      <w:r>
+        <w:rPr>
+          <w:rStyle w:val="SubtitleChar"/>
+          <w:b/>
+          <w:bCs/>
+          <w:i/>
+          <w:iCs/>
           <w:color w:val="7030A0"/>
         </w:rPr>
         <w:t xml:space="preserve">bottom – </w:t>
@@ -775,10 +969,8 @@
       <w:r>
         <w:rPr>
           <w:rStyle w:val="SubtitleChar"/>
-          <w:b w:val="0"/>
-          <w:bCs w:val="0"/>
-          <w:i w:val="1"/>
-          <w:iCs w:val="1"/>
+          <w:i/>
+          <w:iCs/>
           <w:color w:val="7030A0"/>
         </w:rPr>
         <w:t>the bottom edge of the image is visible</w:t>
@@ -792,59 +984,41 @@
           <w:numId w:val="1"/>
         </w:numPr>
         <w:rPr>
-          <w:rFonts w:eastAsia="等线" w:eastAsiaTheme="minorEastAsia"/>
-          <w:b w:val="1"/>
-          <w:bCs w:val="1"/>
-        </w:rPr>
-      </w:pPr>
-      <w:r>
-        <w:rPr>
-          <w:rFonts w:eastAsia="等线" w:eastAsiaTheme="minorEastAsia"/>
-          <w:b w:val="1"/>
-          <w:bCs w:val="1"/>
+          <w:rFonts w:eastAsiaTheme="minorEastAsia"/>
+          <w:b/>
+          <w:bCs/>
+        </w:rPr>
+      </w:pPr>
+      <w:r>
+        <w:rPr>
+          <w:rFonts w:eastAsiaTheme="minorEastAsia"/>
+          <w:b/>
+          <w:bCs/>
         </w:rPr>
         <w:t>Ignore: WORD1 WORD2 …</w:t>
       </w:r>
       <w:r>
         <w:rPr>
-          <w:b w:val="1"/>
-          <w:bCs w:val="1"/>
-        </w:rPr>
-        <w:t xml:space="preserve"> </w:t>
-      </w:r>
-      <w:r>
-        <w:rPr>
-          <w:b w:val="1"/>
-          <w:bCs w:val="1"/>
-        </w:rPr>
-        <w:t xml:space="preserve">- </w:t>
-      </w:r>
-      <w:r>
-        <w:rPr>
-          <w:rStyle w:val="SubtitleChar"/>
-          <w:i w:val="1"/>
-          <w:iCs w:val="1"/>
-          <w:color w:val="7030A0"/>
-        </w:rPr>
-        <w:t xml:space="preserve">Optional – </w:t>
-      </w:r>
-      <w:r>
-        <w:rPr>
-          <w:rStyle w:val="SubtitleChar"/>
-          <w:i w:val="1"/>
-          <w:iCs w:val="1"/>
-          <w:color w:val="7030A0"/>
-        </w:rPr>
-        <w:t>a list of words separated by spaces that should not be highlighted in the document</w:t>
-      </w:r>
-      <w:bookmarkStart w:name="_GoBack" w:id="0"/>
-      <w:bookmarkEnd w:id="0"/>
+          <w:b/>
+          <w:bCs/>
+        </w:rPr>
+        <w:t xml:space="preserve"> - </w:t>
+      </w:r>
+      <w:r>
+        <w:rPr>
+          <w:rStyle w:val="SubtitleChar"/>
+          <w:i/>
+          <w:iCs/>
+          <w:color w:val="7030A0"/>
+        </w:rPr>
+        <w:t>Optional – a list of words separated by spaces that should not be highlighted in the document</w:t>
+      </w:r>
     </w:p>
     <w:p>
       <w:pPr>
         <w:pStyle w:val="Subtitle"/>
         <w:rPr>
-          <w:rFonts w:ascii="Calibri" w:hAnsi="Calibri" w:eastAsia="SimSun"/>
+          <w:rFonts w:ascii="Calibri" w:eastAsia="SimSun" w:hAnsi="Calibri"/>
           <w:i/>
           <w:iCs/>
           <w:color w:val="5A5A5A"/>
@@ -1159,14 +1333,6 @@
           <w:color w:val="7030A0"/>
         </w:rPr>
         <w:br/>
-      </w:r>
-      <w:r>
-        <w:rPr>
-          <w:rStyle w:val="SubtitleChar"/>
-          <w:i/>
-          <w:iCs/>
-          <w:color w:val="7030A0"/>
-        </w:rPr>
         <w:t>G</w:t>
       </w:r>
       <w:r>
@@ -1318,16 +1484,16 @@
       </w:pPr>
       <w:r>
         <w:rPr>
-          <w:b w:val="1"/>
-          <w:bCs w:val="1"/>
+          <w:b/>
+          <w:bCs/>
         </w:rPr>
         <w:t>Questions</w:t>
       </w:r>
       <w:r>
         <w:rPr>
           <w:rStyle w:val="SubtitleChar"/>
-          <w:b w:val="1"/>
-          <w:bCs w:val="1"/>
+          <w:b/>
+          <w:bCs/>
           <w:sz w:val="22"/>
           <w:szCs w:val="22"/>
         </w:rPr>
@@ -1336,10 +1502,10 @@
       <w:r>
         <w:rPr>
           <w:rStyle w:val="SubtitleChar"/>
-          <w:b w:val="1"/>
-          <w:bCs w:val="1"/>
-          <w:i w:val="1"/>
-          <w:iCs w:val="1"/>
+          <w:b/>
+          <w:bCs/>
+          <w:i/>
+          <w:iCs/>
           <w:color w:val="7030A0"/>
           <w:sz w:val="22"/>
           <w:szCs w:val="22"/>
@@ -1349,8 +1515,8 @@
       <w:r>
         <w:rPr>
           <w:rStyle w:val="SubtitleChar"/>
-          <w:i w:val="1"/>
-          <w:iCs w:val="1"/>
+          <w:i/>
+          <w:iCs/>
           <w:color w:val="7030A0"/>
           <w:sz w:val="22"/>
           <w:szCs w:val="22"/>
@@ -1365,10 +1531,8 @@
           <w:ilvl w:val="0"/>
           <w:numId w:val="2"/>
         </w:numPr>
-        <w:rPr/>
-      </w:pPr>
-      <w:r>
-        <w:rPr/>
+      </w:pPr>
+      <w:r>
         <w:t>QUESTION</w:t>
       </w:r>
     </w:p>
@@ -1379,10 +1543,8 @@
           <w:ilvl w:val="1"/>
           <w:numId w:val="2"/>
         </w:numPr>
-        <w:rPr/>
-      </w:pPr>
-      <w:r>
-        <w:rPr/>
+      </w:pPr>
+      <w:r>
         <w:t>ANSWER</w:t>
       </w:r>
     </w:p>
@@ -1393,18 +1555,12 @@
           <w:ilvl w:val="0"/>
           <w:numId w:val="2"/>
         </w:numPr>
-        <w:bidi w:val="0"/>
-        <w:spacing w:before="0" w:beforeAutospacing="off" w:after="0" w:afterAutospacing="off" w:line="276" w:lineRule="auto"/>
-        <w:ind w:left="720" w:right="0" w:hanging="360"/>
-        <w:jc w:val="left"/>
-        <w:rPr>
-          <w:rFonts w:ascii="Calibri" w:hAnsi="Calibri" w:eastAsia="Calibri" w:cs="Calibri" w:asciiTheme="minorAscii" w:hAnsiTheme="minorAscii" w:eastAsiaTheme="minorAscii" w:cstheme="minorAscii"/>
-          <w:sz w:val="22"/>
-          <w:szCs w:val="22"/>
-        </w:rPr>
-      </w:pPr>
-      <w:r>
-        <w:rPr/>
+        <w:spacing w:after="0"/>
+        <w:rPr>
+          <w:rFonts w:eastAsiaTheme="minorEastAsia"/>
+        </w:rPr>
+      </w:pPr>
+      <w:r>
         <w:t>QUESTION</w:t>
       </w:r>
     </w:p>
@@ -1415,17 +1571,9 @@
           <w:ilvl w:val="1"/>
           <w:numId w:val="2"/>
         </w:numPr>
-        <w:bidi w:val="0"/>
-        <w:spacing w:before="0" w:beforeAutospacing="off" w:after="0" w:afterAutospacing="off" w:line="276" w:lineRule="auto"/>
-        <w:ind w:right="0"/>
-        <w:jc w:val="left"/>
-        <w:rPr>
-          <w:sz w:val="22"/>
-          <w:szCs w:val="22"/>
-        </w:rPr>
-      </w:pPr>
-      <w:r>
-        <w:rPr/>
+        <w:spacing w:after="0"/>
+      </w:pPr>
+      <w:r>
         <w:t>ANSWER</w:t>
       </w:r>
     </w:p>
@@ -1436,23 +1584,17 @@
           <w:ilvl w:val="0"/>
           <w:numId w:val="2"/>
         </w:numPr>
-        <w:bidi w:val="0"/>
-        <w:spacing w:before="0" w:beforeAutospacing="off" w:after="0" w:afterAutospacing="off" w:line="276" w:lineRule="auto"/>
-        <w:ind w:left="720" w:right="0" w:hanging="360"/>
-        <w:jc w:val="left"/>
-        <w:rPr>
-          <w:rFonts w:ascii="Calibri" w:hAnsi="Calibri" w:eastAsia="Calibri" w:cs="Calibri" w:asciiTheme="minorAscii" w:hAnsiTheme="minorAscii" w:eastAsiaTheme="minorAscii" w:cstheme="minorAscii"/>
-          <w:sz w:val="22"/>
-          <w:szCs w:val="22"/>
-        </w:rPr>
-      </w:pPr>
-      <w:r>
-        <w:rPr/>
+        <w:spacing w:after="0"/>
+        <w:rPr>
+          <w:rFonts w:eastAsiaTheme="minorEastAsia"/>
+        </w:rPr>
+      </w:pPr>
+      <w:r>
         <w:t>...</w:t>
       </w:r>
     </w:p>
     <w:sectPr>
-      <w:pgSz w:w="11906" w:h="16838" w:orient="portrait"/>
+      <w:pgSz w:w="11906" w:h="16838"/>
       <w:pgMar w:top="1440" w:right="1440" w:bottom="1440" w:left="1440" w:header="708" w:footer="708" w:gutter="0"/>
       <w:cols w:space="708"/>
       <w:docGrid w:linePitch="360"/>
@@ -1476,7 +1618,7 @@
         <w:ind w:left="720" w:hanging="360"/>
       </w:pPr>
       <w:rPr>
-        <w:rFonts w:hint="default" w:ascii="Symbol" w:hAnsi="Symbol"/>
+        <w:rFonts w:ascii="Symbol" w:hAnsi="Symbol" w:hint="default"/>
       </w:rPr>
     </w:lvl>
     <w:lvl w:ilvl="1" w:tplc="1C090003" w:tentative="1">
@@ -1488,7 +1630,7 @@
         <w:ind w:left="1440" w:hanging="360"/>
       </w:pPr>
       <w:rPr>
-        <w:rFonts w:hint="default" w:ascii="Courier New" w:hAnsi="Courier New" w:cs="Courier New"/>
+        <w:rFonts w:ascii="Courier New" w:hAnsi="Courier New" w:cs="Courier New" w:hint="default"/>
       </w:rPr>
     </w:lvl>
     <w:lvl w:ilvl="2" w:tplc="1C090005" w:tentative="1">
@@ -1500,7 +1642,7 @@
         <w:ind w:left="2160" w:hanging="360"/>
       </w:pPr>
       <w:rPr>
-        <w:rFonts w:hint="default" w:ascii="Wingdings" w:hAnsi="Wingdings"/>
+        <w:rFonts w:ascii="Wingdings" w:hAnsi="Wingdings" w:hint="default"/>
       </w:rPr>
     </w:lvl>
     <w:lvl w:ilvl="3" w:tplc="1C090001" w:tentative="1">
@@ -1512,7 +1654,7 @@
         <w:ind w:left="2880" w:hanging="360"/>
       </w:pPr>
       <w:rPr>
-        <w:rFonts w:hint="default" w:ascii="Symbol" w:hAnsi="Symbol"/>
+        <w:rFonts w:ascii="Symbol" w:hAnsi="Symbol" w:hint="default"/>
       </w:rPr>
     </w:lvl>
     <w:lvl w:ilvl="4" w:tplc="1C090003" w:tentative="1">
@@ -1524,7 +1666,7 @@
         <w:ind w:left="3600" w:hanging="360"/>
       </w:pPr>
       <w:rPr>
-        <w:rFonts w:hint="default" w:ascii="Courier New" w:hAnsi="Courier New" w:cs="Courier New"/>
+        <w:rFonts w:ascii="Courier New" w:hAnsi="Courier New" w:cs="Courier New" w:hint="default"/>
       </w:rPr>
     </w:lvl>
     <w:lvl w:ilvl="5" w:tplc="1C090005" w:tentative="1">
@@ -1536,7 +1678,7 @@
         <w:ind w:left="4320" w:hanging="360"/>
       </w:pPr>
       <w:rPr>
-        <w:rFonts w:hint="default" w:ascii="Wingdings" w:hAnsi="Wingdings"/>
+        <w:rFonts w:ascii="Wingdings" w:hAnsi="Wingdings" w:hint="default"/>
       </w:rPr>
     </w:lvl>
     <w:lvl w:ilvl="6" w:tplc="1C090001" w:tentative="1">
@@ -1548,7 +1690,7 @@
         <w:ind w:left="5040" w:hanging="360"/>
       </w:pPr>
       <w:rPr>
-        <w:rFonts w:hint="default" w:ascii="Symbol" w:hAnsi="Symbol"/>
+        <w:rFonts w:ascii="Symbol" w:hAnsi="Symbol" w:hint="default"/>
       </w:rPr>
     </w:lvl>
     <w:lvl w:ilvl="7" w:tplc="1C090003" w:tentative="1">
@@ -1560,7 +1702,7 @@
         <w:ind w:left="5760" w:hanging="360"/>
       </w:pPr>
       <w:rPr>
-        <w:rFonts w:hint="default" w:ascii="Courier New" w:hAnsi="Courier New" w:cs="Courier New"/>
+        <w:rFonts w:ascii="Courier New" w:hAnsi="Courier New" w:cs="Courier New" w:hint="default"/>
       </w:rPr>
     </w:lvl>
     <w:lvl w:ilvl="8" w:tplc="1C090005" w:tentative="1">
@@ -1572,7 +1714,7 @@
         <w:ind w:left="6480" w:hanging="360"/>
       </w:pPr>
       <w:rPr>
-        <w:rFonts w:hint="default" w:ascii="Wingdings" w:hAnsi="Wingdings"/>
+        <w:rFonts w:ascii="Wingdings" w:hAnsi="Wingdings" w:hint="default"/>
       </w:rPr>
     </w:lvl>
   </w:abstractNum>
@@ -1589,7 +1731,7 @@
         <w:ind w:left="720" w:hanging="360"/>
       </w:pPr>
       <w:rPr>
-        <w:rFonts w:hint="default" w:ascii="Symbol" w:hAnsi="Symbol"/>
+        <w:rFonts w:ascii="Symbol" w:hAnsi="Symbol" w:hint="default"/>
       </w:rPr>
     </w:lvl>
     <w:lvl w:ilvl="1" w:tplc="93CA258E">
@@ -1601,7 +1743,7 @@
         <w:ind w:left="1440" w:hanging="360"/>
       </w:pPr>
       <w:rPr>
-        <w:rFonts w:hint="default" w:ascii="Courier New" w:hAnsi="Courier New" w:cs="Times New Roman"/>
+        <w:rFonts w:ascii="Courier New" w:hAnsi="Courier New" w:cs="Times New Roman" w:hint="default"/>
       </w:rPr>
     </w:lvl>
     <w:lvl w:ilvl="2" w:tplc="2BF0013C">
@@ -1613,7 +1755,7 @@
         <w:ind w:left="2160" w:hanging="360"/>
       </w:pPr>
       <w:rPr>
-        <w:rFonts w:hint="default" w:ascii="Wingdings" w:hAnsi="Wingdings"/>
+        <w:rFonts w:ascii="Wingdings" w:hAnsi="Wingdings" w:hint="default"/>
       </w:rPr>
     </w:lvl>
     <w:lvl w:ilvl="3" w:tplc="D3863844">
@@ -1625,7 +1767,7 @@
         <w:ind w:left="2880" w:hanging="360"/>
       </w:pPr>
       <w:rPr>
-        <w:rFonts w:hint="default" w:ascii="Symbol" w:hAnsi="Symbol"/>
+        <w:rFonts w:ascii="Symbol" w:hAnsi="Symbol" w:hint="default"/>
       </w:rPr>
     </w:lvl>
     <w:lvl w:ilvl="4" w:tplc="F782BEF8">
@@ -1637,7 +1779,7 @@
         <w:ind w:left="3600" w:hanging="360"/>
       </w:pPr>
       <w:rPr>
-        <w:rFonts w:hint="default" w:ascii="Courier New" w:hAnsi="Courier New" w:cs="Times New Roman"/>
+        <w:rFonts w:ascii="Courier New" w:hAnsi="Courier New" w:cs="Times New Roman" w:hint="default"/>
       </w:rPr>
     </w:lvl>
     <w:lvl w:ilvl="5" w:tplc="BAF24F62">
@@ -1649,7 +1791,7 @@
         <w:ind w:left="4320" w:hanging="360"/>
       </w:pPr>
       <w:rPr>
-        <w:rFonts w:hint="default" w:ascii="Wingdings" w:hAnsi="Wingdings"/>
+        <w:rFonts w:ascii="Wingdings" w:hAnsi="Wingdings" w:hint="default"/>
       </w:rPr>
     </w:lvl>
     <w:lvl w:ilvl="6" w:tplc="D2405F20">
@@ -1661,7 +1803,7 @@
         <w:ind w:left="5040" w:hanging="360"/>
       </w:pPr>
       <w:rPr>
-        <w:rFonts w:hint="default" w:ascii="Symbol" w:hAnsi="Symbol"/>
+        <w:rFonts w:ascii="Symbol" w:hAnsi="Symbol" w:hint="default"/>
       </w:rPr>
     </w:lvl>
     <w:lvl w:ilvl="7" w:tplc="E9BC6708">
@@ -1673,7 +1815,7 @@
         <w:ind w:left="5760" w:hanging="360"/>
       </w:pPr>
       <w:rPr>
-        <w:rFonts w:hint="default" w:ascii="Courier New" w:hAnsi="Courier New" w:cs="Times New Roman"/>
+        <w:rFonts w:ascii="Courier New" w:hAnsi="Courier New" w:cs="Times New Roman" w:hint="default"/>
       </w:rPr>
     </w:lvl>
     <w:lvl w:ilvl="8" w:tplc="12C45280">
@@ -1685,7 +1827,7 @@
         <w:ind w:left="6480" w:hanging="360"/>
       </w:pPr>
       <w:rPr>
-        <w:rFonts w:hint="default" w:ascii="Wingdings" w:hAnsi="Wingdings"/>
+        <w:rFonts w:ascii="Wingdings" w:hAnsi="Wingdings" w:hint="default"/>
       </w:rPr>
     </w:lvl>
   </w:abstractNum>
@@ -1815,11 +1957,11 @@
 </file>
 
 <file path=word/styles.xml><?xml version="1.0" encoding="utf-8"?>
-<w:styles xmlns:wp14="http://schemas.microsoft.com/office/word/2010/wordprocessingDrawing" xmlns:mc="http://schemas.openxmlformats.org/markup-compatibility/2006" xmlns:r="http://schemas.openxmlformats.org/officeDocument/2006/relationships" xmlns:w="http://schemas.openxmlformats.org/wordprocessingml/2006/main" xmlns:w14="http://schemas.microsoft.com/office/word/2010/wordml" xmlns:w15="http://schemas.microsoft.com/office/word/2012/wordml" xmlns:w16cid="http://schemas.microsoft.com/office/word/2016/wordml/cid" xmlns:w16se="http://schemas.microsoft.com/office/word/2015/wordml/symex" mc:Ignorable="w14 w15 w16se w16cid wp14">
+<w:styles xmlns:mc="http://schemas.openxmlformats.org/markup-compatibility/2006" xmlns:r="http://schemas.openxmlformats.org/officeDocument/2006/relationships" xmlns:w="http://schemas.openxmlformats.org/wordprocessingml/2006/main" xmlns:w14="http://schemas.microsoft.com/office/word/2010/wordml" xmlns:w15="http://schemas.microsoft.com/office/word/2012/wordml" xmlns:w16cid="http://schemas.microsoft.com/office/word/2016/wordml/cid" xmlns:w16se="http://schemas.microsoft.com/office/word/2015/wordml/symex" mc:Ignorable="w14 w15 w16se w16cid">
   <w:docDefaults>
     <w:rPrDefault>
       <w:rPr>
-        <w:rFonts w:asciiTheme="minorHAnsi" w:hAnsiTheme="minorHAnsi" w:eastAsiaTheme="minorHAnsi" w:cstheme="minorBidi"/>
+        <w:rFonts w:asciiTheme="minorHAnsi" w:eastAsiaTheme="minorHAnsi" w:hAnsiTheme="minorHAnsi" w:cstheme="minorBidi"/>
         <w:sz w:val="22"/>
         <w:szCs w:val="22"/>
         <w:lang w:val="en-ZA" w:eastAsia="en-US" w:bidi="ar-SA"/>
@@ -1834,14 +1976,14 @@
   <w:latentStyles w:defLockedState="0" w:defUIPriority="99" w:defSemiHidden="0" w:defUnhideWhenUsed="0" w:defQFormat="0" w:count="376">
     <w:lsdException w:name="Normal" w:uiPriority="0" w:qFormat="1"/>
     <w:lsdException w:name="heading 1" w:uiPriority="9" w:qFormat="1"/>
-    <w:lsdException w:name="heading 2" w:uiPriority="9" w:semiHidden="1" w:unhideWhenUsed="1" w:qFormat="1"/>
-    <w:lsdException w:name="heading 3" w:uiPriority="9" w:semiHidden="1" w:unhideWhenUsed="1" w:qFormat="1"/>
-    <w:lsdException w:name="heading 4" w:uiPriority="9" w:semiHidden="1" w:unhideWhenUsed="1" w:qFormat="1"/>
-    <w:lsdException w:name="heading 5" w:uiPriority="9" w:semiHidden="1" w:unhideWhenUsed="1" w:qFormat="1"/>
-    <w:lsdException w:name="heading 6" w:uiPriority="9" w:semiHidden="1" w:unhideWhenUsed="1" w:qFormat="1"/>
-    <w:lsdException w:name="heading 7" w:uiPriority="9" w:semiHidden="1" w:unhideWhenUsed="1" w:qFormat="1"/>
-    <w:lsdException w:name="heading 8" w:uiPriority="9" w:semiHidden="1" w:unhideWhenUsed="1" w:qFormat="1"/>
-    <w:lsdException w:name="heading 9" w:uiPriority="9" w:semiHidden="1" w:unhideWhenUsed="1" w:qFormat="1"/>
+    <w:lsdException w:name="heading 2" w:semiHidden="1" w:uiPriority="9" w:unhideWhenUsed="1" w:qFormat="1"/>
+    <w:lsdException w:name="heading 3" w:semiHidden="1" w:uiPriority="9" w:unhideWhenUsed="1" w:qFormat="1"/>
+    <w:lsdException w:name="heading 4" w:semiHidden="1" w:uiPriority="9" w:unhideWhenUsed="1" w:qFormat="1"/>
+    <w:lsdException w:name="heading 5" w:semiHidden="1" w:uiPriority="9" w:unhideWhenUsed="1" w:qFormat="1"/>
+    <w:lsdException w:name="heading 6" w:semiHidden="1" w:uiPriority="9" w:unhideWhenUsed="1" w:qFormat="1"/>
+    <w:lsdException w:name="heading 7" w:semiHidden="1" w:uiPriority="9" w:unhideWhenUsed="1" w:qFormat="1"/>
+    <w:lsdException w:name="heading 8" w:semiHidden="1" w:uiPriority="9" w:unhideWhenUsed="1" w:qFormat="1"/>
+    <w:lsdException w:name="heading 9" w:semiHidden="1" w:uiPriority="9" w:unhideWhenUsed="1" w:qFormat="1"/>
     <w:lsdException w:name="index 1" w:semiHidden="1" w:unhideWhenUsed="1"/>
     <w:lsdException w:name="index 2" w:semiHidden="1" w:unhideWhenUsed="1"/>
     <w:lsdException w:name="index 3" w:semiHidden="1" w:unhideWhenUsed="1"/>
@@ -1851,22 +1993,22 @@
     <w:lsdException w:name="index 7" w:semiHidden="1" w:unhideWhenUsed="1"/>
     <w:lsdException w:name="index 8" w:semiHidden="1" w:unhideWhenUsed="1"/>
     <w:lsdException w:name="index 9" w:semiHidden="1" w:unhideWhenUsed="1"/>
-    <w:lsdException w:name="toc 1" w:uiPriority="39" w:semiHidden="1" w:unhideWhenUsed="1"/>
-    <w:lsdException w:name="toc 2" w:uiPriority="39" w:semiHidden="1" w:unhideWhenUsed="1"/>
-    <w:lsdException w:name="toc 3" w:uiPriority="39" w:semiHidden="1" w:unhideWhenUsed="1"/>
-    <w:lsdException w:name="toc 4" w:uiPriority="39" w:semiHidden="1" w:unhideWhenUsed="1"/>
-    <w:lsdException w:name="toc 5" w:uiPriority="39" w:semiHidden="1" w:unhideWhenUsed="1"/>
-    <w:lsdException w:name="toc 6" w:uiPriority="39" w:semiHidden="1" w:unhideWhenUsed="1"/>
-    <w:lsdException w:name="toc 7" w:uiPriority="39" w:semiHidden="1" w:unhideWhenUsed="1"/>
-    <w:lsdException w:name="toc 8" w:uiPriority="39" w:semiHidden="1" w:unhideWhenUsed="1"/>
-    <w:lsdException w:name="toc 9" w:uiPriority="39" w:semiHidden="1" w:unhideWhenUsed="1"/>
+    <w:lsdException w:name="toc 1" w:semiHidden="1" w:uiPriority="39" w:unhideWhenUsed="1"/>
+    <w:lsdException w:name="toc 2" w:semiHidden="1" w:uiPriority="39" w:unhideWhenUsed="1"/>
+    <w:lsdException w:name="toc 3" w:semiHidden="1" w:uiPriority="39" w:unhideWhenUsed="1"/>
+    <w:lsdException w:name="toc 4" w:semiHidden="1" w:uiPriority="39" w:unhideWhenUsed="1"/>
+    <w:lsdException w:name="toc 5" w:semiHidden="1" w:uiPriority="39" w:unhideWhenUsed="1"/>
+    <w:lsdException w:name="toc 6" w:semiHidden="1" w:uiPriority="39" w:unhideWhenUsed="1"/>
+    <w:lsdException w:name="toc 7" w:semiHidden="1" w:uiPriority="39" w:unhideWhenUsed="1"/>
+    <w:lsdException w:name="toc 8" w:semiHidden="1" w:uiPriority="39" w:unhideWhenUsed="1"/>
+    <w:lsdException w:name="toc 9" w:semiHidden="1" w:uiPriority="39" w:unhideWhenUsed="1"/>
     <w:lsdException w:name="Normal Indent" w:semiHidden="1" w:unhideWhenUsed="1"/>
     <w:lsdException w:name="footnote text" w:semiHidden="1" w:unhideWhenUsed="1"/>
     <w:lsdException w:name="annotation text" w:semiHidden="1" w:unhideWhenUsed="1"/>
     <w:lsdException w:name="header" w:semiHidden="1" w:unhideWhenUsed="1"/>
     <w:lsdException w:name="footer" w:semiHidden="1" w:unhideWhenUsed="1"/>
     <w:lsdException w:name="index heading" w:semiHidden="1" w:unhideWhenUsed="1"/>
-    <w:lsdException w:name="caption" w:uiPriority="35" w:semiHidden="1" w:unhideWhenUsed="1" w:qFormat="1"/>
+    <w:lsdException w:name="caption" w:semiHidden="1" w:uiPriority="35" w:unhideWhenUsed="1" w:qFormat="1"/>
     <w:lsdException w:name="table of figures" w:semiHidden="1" w:unhideWhenUsed="1"/>
     <w:lsdException w:name="envelope address" w:semiHidden="1" w:unhideWhenUsed="1"/>
     <w:lsdException w:name="envelope return" w:semiHidden="1" w:unhideWhenUsed="1"/>
@@ -1897,7 +2039,7 @@
     <w:lsdException w:name="Title" w:uiPriority="10" w:qFormat="1"/>
     <w:lsdException w:name="Closing" w:semiHidden="1" w:unhideWhenUsed="1"/>
     <w:lsdException w:name="Signature" w:semiHidden="1" w:unhideWhenUsed="1"/>
-    <w:lsdException w:name="Default Paragraph Font" w:uiPriority="1" w:semiHidden="1" w:unhideWhenUsed="1"/>
+    <w:lsdException w:name="Default Paragraph Font" w:semiHidden="1" w:uiPriority="1" w:unhideWhenUsed="1"/>
     <w:lsdException w:name="Body Text" w:semiHidden="1" w:unhideWhenUsed="1"/>
     <w:lsdException w:name="Body Text Indent" w:semiHidden="1" w:unhideWhenUsed="1"/>
     <w:lsdException w:name="List Continue" w:semiHidden="1" w:unhideWhenUsed="1"/>
@@ -2097,8 +2239,8 @@
     <w:lsdException w:name="Subtle Reference" w:uiPriority="31" w:qFormat="1"/>
     <w:lsdException w:name="Intense Reference" w:uiPriority="32" w:qFormat="1"/>
     <w:lsdException w:name="Book Title" w:uiPriority="33" w:qFormat="1"/>
-    <w:lsdException w:name="Bibliography" w:uiPriority="37" w:semiHidden="1" w:unhideWhenUsed="1"/>
-    <w:lsdException w:name="TOC Heading" w:uiPriority="39" w:semiHidden="1" w:unhideWhenUsed="1" w:qFormat="1"/>
+    <w:lsdException w:name="Bibliography" w:semiHidden="1" w:uiPriority="37" w:unhideWhenUsed="1"/>
+    <w:lsdException w:name="TOC Heading" w:semiHidden="1" w:uiPriority="39" w:unhideWhenUsed="1" w:qFormat="1"/>
     <w:lsdException w:name="Plain Table 1" w:uiPriority="41"/>
     <w:lsdException w:name="Plain Table 2" w:uiPriority="42"/>
     <w:lsdException w:name="Plain Table 3" w:uiPriority="43"/>
@@ -2209,7 +2351,7 @@
     <w:lsdException w:name="Unresolved Mention" w:semiHidden="1" w:unhideWhenUsed="1"/>
     <w:lsdException w:name="Smart Link" w:semiHidden="1" w:unhideWhenUsed="1"/>
   </w:latentStyles>
-  <w:style w:type="paragraph" w:styleId="Normal" w:default="1">
+  <w:style w:type="paragraph" w:default="1" w:styleId="Normal">
     <w:name w:val="Normal"/>
     <w:qFormat/>
     <w:rsid w:val="00DA709A"/>
@@ -2232,7 +2374,7 @@
       <w:outlineLvl w:val="0"/>
     </w:pPr>
     <w:rPr>
-      <w:rFonts w:asciiTheme="majorHAnsi" w:hAnsiTheme="majorHAnsi" w:eastAsiaTheme="majorEastAsia" w:cstheme="majorBidi"/>
+      <w:rFonts w:asciiTheme="majorHAnsi" w:eastAsiaTheme="majorEastAsia" w:hAnsiTheme="majorHAnsi" w:cstheme="majorBidi"/>
       <w:b/>
       <w:bCs/>
       <w:color w:val="2F5496" w:themeColor="accent1" w:themeShade="BF"/>
@@ -2257,19 +2399,19 @@
       <w:outlineLvl w:val="1"/>
     </w:pPr>
     <w:rPr>
-      <w:rFonts w:asciiTheme="majorHAnsi" w:hAnsiTheme="majorHAnsi" w:eastAsiaTheme="majorEastAsia" w:cstheme="majorBidi"/>
+      <w:rFonts w:asciiTheme="majorHAnsi" w:eastAsiaTheme="majorEastAsia" w:hAnsiTheme="majorHAnsi" w:cstheme="majorBidi"/>
       <w:color w:val="2F5496" w:themeColor="accent1" w:themeShade="BF"/>
       <w:sz w:val="26"/>
       <w:szCs w:val="26"/>
     </w:rPr>
   </w:style>
-  <w:style w:type="character" w:styleId="DefaultParagraphFont" w:default="1">
+  <w:style w:type="character" w:default="1" w:styleId="DefaultParagraphFont">
     <w:name w:val="Default Paragraph Font"/>
     <w:uiPriority w:val="1"/>
     <w:semiHidden/>
     <w:unhideWhenUsed/>
   </w:style>
-  <w:style w:type="table" w:styleId="TableNormal" w:default="1">
+  <w:style w:type="table" w:default="1" w:styleId="TableNormal">
     <w:name w:val="Normal Table"/>
     <w:uiPriority w:val="99"/>
     <w:semiHidden/>
@@ -2284,20 +2426,20 @@
       </w:tblCellMar>
     </w:tblPr>
   </w:style>
-  <w:style w:type="numbering" w:styleId="NoList" w:default="1">
+  <w:style w:type="numbering" w:default="1" w:styleId="NoList">
     <w:name w:val="No List"/>
     <w:uiPriority w:val="99"/>
     <w:semiHidden/>
     <w:unhideWhenUsed/>
   </w:style>
-  <w:style w:type="character" w:styleId="Heading1Char" w:customStyle="1">
+  <w:style w:type="character" w:customStyle="1" w:styleId="Heading1Char">
     <w:name w:val="Heading 1 Char"/>
     <w:basedOn w:val="DefaultParagraphFont"/>
     <w:link w:val="Heading1"/>
     <w:uiPriority w:val="9"/>
     <w:rsid w:val="00DA709A"/>
     <w:rPr>
-      <w:rFonts w:asciiTheme="majorHAnsi" w:hAnsiTheme="majorHAnsi" w:eastAsiaTheme="majorEastAsia" w:cstheme="majorBidi"/>
+      <w:rFonts w:asciiTheme="majorHAnsi" w:eastAsiaTheme="majorEastAsia" w:hAnsiTheme="majorHAnsi" w:cstheme="majorBidi"/>
       <w:b/>
       <w:bCs/>
       <w:color w:val="2F5496" w:themeColor="accent1" w:themeShade="BF"/>
@@ -2305,7 +2447,7 @@
       <w:szCs w:val="28"/>
     </w:rPr>
   </w:style>
-  <w:style w:type="character" w:styleId="Heading2Char" w:customStyle="1">
+  <w:style w:type="character" w:customStyle="1" w:styleId="Heading2Char">
     <w:name w:val="Heading 2 Char"/>
     <w:basedOn w:val="DefaultParagraphFont"/>
     <w:link w:val="Heading2"/>
@@ -2313,7 +2455,7 @@
     <w:semiHidden/>
     <w:rsid w:val="00DA709A"/>
     <w:rPr>
-      <w:rFonts w:asciiTheme="majorHAnsi" w:hAnsiTheme="majorHAnsi" w:eastAsiaTheme="majorEastAsia" w:cstheme="majorBidi"/>
+      <w:rFonts w:asciiTheme="majorHAnsi" w:eastAsiaTheme="majorEastAsia" w:hAnsiTheme="majorHAnsi" w:cstheme="majorBidi"/>
       <w:color w:val="2F5496" w:themeColor="accent1" w:themeShade="BF"/>
       <w:sz w:val="26"/>
       <w:szCs w:val="26"/>
@@ -2333,7 +2475,7 @@
       <w:spacing w:val="15"/>
     </w:rPr>
   </w:style>
-  <w:style w:type="character" w:styleId="SubtitleChar" w:customStyle="1">
+  <w:style w:type="character" w:customStyle="1" w:styleId="SubtitleChar">
     <w:name w:val="Subtitle Char"/>
     <w:basedOn w:val="DefaultParagraphFont"/>
     <w:link w:val="Subtitle"/>
@@ -2366,7 +2508,7 @@
       <w:spacing w:before="100" w:beforeAutospacing="1" w:after="100" w:afterAutospacing="1" w:line="240" w:lineRule="auto"/>
     </w:pPr>
     <w:rPr>
-      <w:rFonts w:ascii="Times New Roman" w:hAnsi="Times New Roman" w:eastAsia="Times New Roman" w:cs="Times New Roman"/>
+      <w:rFonts w:ascii="Times New Roman" w:eastAsia="Times New Roman" w:hAnsi="Times New Roman" w:cs="Times New Roman"/>
       <w:sz w:val="24"/>
       <w:szCs w:val="24"/>
       <w:lang w:eastAsia="en-ZA"/>

</xml_diff>